<commit_message>
encerro deste ficheiro de requisitos
</commit_message>
<xml_diff>
--- a/Geral/Especificacaodapaginadetestes.docx
+++ b/Geral/Especificacaodapaginadetestes.docx
@@ -1,6 +1,6 @@
 
 <file path=word/document.xml><?xml version="1.0" encoding="utf-8"?>
-<w:document xmlns:wpc="http://schemas.microsoft.com/office/word/2010/wordprocessingCanvas" xmlns:mc="http://schemas.openxmlformats.org/markup-compatibility/2006" xmlns:o="urn:schemas-microsoft-com:office:office" xmlns:r="http://schemas.openxmlformats.org/officeDocument/2006/relationships" xmlns:m="http://schemas.openxmlformats.org/officeDocument/2006/math" xmlns:v="urn:schemas-microsoft-com:vml" xmlns:wp14="http://schemas.microsoft.com/office/word/2010/wordprocessingDrawing" xmlns:wp="http://schemas.openxmlformats.org/drawingml/2006/wordprocessingDrawing" xmlns:w10="urn:schemas-microsoft-com:office:word" xmlns:w="http://schemas.openxmlformats.org/wordprocessingml/2006/main" xmlns:w14="http://schemas.microsoft.com/office/word/2010/wordml" xmlns:wpg="http://schemas.microsoft.com/office/word/2010/wordprocessingGroup" xmlns:wpi="http://schemas.microsoft.com/office/word/2010/wordprocessingInk" xmlns:wne="http://schemas.microsoft.com/office/word/2006/wordml" xmlns:wps="http://schemas.microsoft.com/office/word/2010/wordprocessingShape" mc:Ignorable="w14 wp14">
+<w:document xmlns:wpc="http://schemas.microsoft.com/office/word/2010/wordprocessingCanvas" xmlns:mc="http://schemas.openxmlformats.org/markup-compatibility/2006" xmlns:o="urn:schemas-microsoft-com:office:office" xmlns:r="http://schemas.openxmlformats.org/officeDocument/2006/relationships" xmlns:m="http://schemas.openxmlformats.org/officeDocument/2006/math" xmlns:v="urn:schemas-microsoft-com:vml" xmlns:wp14="http://schemas.microsoft.com/office/word/2010/wordprocessingDrawing" xmlns:wp="http://schemas.openxmlformats.org/drawingml/2006/wordprocessingDrawing" xmlns:w10="urn:schemas-microsoft-com:office:word" xmlns:w="http://schemas.openxmlformats.org/wordprocessingml/2006/main" xmlns:w14="http://schemas.microsoft.com/office/word/2010/wordml" xmlns:w15="http://schemas.microsoft.com/office/word/2012/wordml" xmlns:wpg="http://schemas.microsoft.com/office/word/2010/wordprocessingGroup" xmlns:wpi="http://schemas.microsoft.com/office/word/2010/wordprocessingInk" xmlns:wne="http://schemas.microsoft.com/office/word/2006/wordml" xmlns:wps="http://schemas.microsoft.com/office/word/2010/wordprocessingShape" mc:Ignorable="w14 w15 wp14">
   <w:body>
     <w:p>
       <w:pPr>
@@ -75,25 +75,45 @@
           <w:szCs w:val="32"/>
           <w:lang w:val="pt-PT"/>
         </w:rPr>
-        <w:t xml:space="preserve"> Testes, será um sistema que vai interagir com uma base de dados um web </w:t>
-      </w:r>
-      <w:proofErr w:type="gramStart"/>
-      <w:r>
+        <w:t xml:space="preserve"> Testes, será um sistema que vai interagir com uma base de dados um web site. A página de testes </w:t>
+      </w:r>
+    </w:p>
+    <w:p>
+      <w:pPr>
+        <w:jc w:val="both"/>
         <w:rPr>
           <w:sz w:val="24"/>
           <w:szCs w:val="32"/>
           <w:lang w:val="pt-PT"/>
         </w:rPr>
-        <w:t>site</w:t>
-      </w:r>
-      <w:proofErr w:type="gramEnd"/>
-      <w:r>
-        <w:rPr>
+      </w:pPr>
+    </w:p>
+    <w:p>
+      <w:pPr>
+        <w:jc w:val="both"/>
+        <w:rPr>
+          <w:b/>
           <w:sz w:val="24"/>
           <w:szCs w:val="32"/>
           <w:lang w:val="pt-PT"/>
         </w:rPr>
-        <w:t xml:space="preserve">. A página de testes </w:t>
+      </w:pPr>
+      <w:r>
+        <w:rPr>
+          <w:b/>
+          <w:sz w:val="24"/>
+          <w:szCs w:val="32"/>
+          <w:lang w:val="pt-PT"/>
+        </w:rPr>
+        <w:t xml:space="preserve">PAGTEST.00 </w:t>
+      </w:r>
+      <w:r>
+        <w:rPr>
+          <w:sz w:val="24"/>
+          <w:szCs w:val="32"/>
+          <w:lang w:val="pt-PT"/>
+        </w:rPr>
+        <w:t>Criação de teste</w:t>
       </w:r>
     </w:p>
     <w:p>
@@ -105,6 +125,41 @@
           <w:lang w:val="pt-PT"/>
         </w:rPr>
       </w:pPr>
+      <w:r>
+        <w:rPr>
+          <w:b/>
+          <w:sz w:val="24"/>
+          <w:szCs w:val="32"/>
+          <w:lang w:val="pt-PT"/>
+        </w:rPr>
+        <w:t>PAGTEST.0</w:t>
+      </w:r>
+      <w:r>
+        <w:rPr>
+          <w:b/>
+          <w:sz w:val="24"/>
+          <w:szCs w:val="32"/>
+          <w:lang w:val="pt-PT"/>
+        </w:rPr>
+        <w:t>1</w:t>
+      </w:r>
+      <w:r>
+        <w:rPr>
+          <w:b/>
+          <w:sz w:val="24"/>
+          <w:szCs w:val="32"/>
+          <w:lang w:val="pt-PT"/>
+        </w:rPr>
+        <w:t xml:space="preserve"> </w:t>
+      </w:r>
+      <w:r>
+        <w:rPr>
+          <w:sz w:val="24"/>
+          <w:szCs w:val="32"/>
+          <w:lang w:val="pt-PT"/>
+        </w:rPr>
+        <w:t>Acesso ao teste</w:t>
+      </w:r>
     </w:p>
     <w:p>
       <w:pPr>
@@ -123,21 +178,31 @@
           <w:szCs w:val="32"/>
           <w:lang w:val="pt-PT"/>
         </w:rPr>
-        <w:t xml:space="preserve">PAGTEST.00 </w:t>
-      </w:r>
-      <w:r>
-        <w:rPr>
+        <w:t>PAGTEST.0</w:t>
+      </w:r>
+      <w:r>
+        <w:rPr>
+          <w:b/>
           <w:sz w:val="24"/>
           <w:szCs w:val="32"/>
           <w:lang w:val="pt-PT"/>
         </w:rPr>
-        <w:t>Criação de teste</w:t>
+        <w:t xml:space="preserve">2 </w:t>
+      </w:r>
+      <w:r>
+        <w:rPr>
+          <w:sz w:val="24"/>
+          <w:szCs w:val="32"/>
+          <w:lang w:val="pt-PT"/>
+        </w:rPr>
+        <w:t>Registo</w:t>
       </w:r>
     </w:p>
     <w:p>
       <w:pPr>
         <w:jc w:val="both"/>
         <w:rPr>
+          <w:b/>
           <w:sz w:val="24"/>
           <w:szCs w:val="32"/>
           <w:lang w:val="pt-PT"/>
@@ -159,7 +224,7 @@
           <w:szCs w:val="32"/>
           <w:lang w:val="pt-PT"/>
         </w:rPr>
-        <w:t>1</w:t>
+        <w:t>3</w:t>
       </w:r>
       <w:r>
         <w:rPr>
@@ -176,78 +241,96 @@
           <w:szCs w:val="32"/>
           <w:lang w:val="pt-PT"/>
         </w:rPr>
-        <w:t>Acesso ao teste</w:t>
-      </w:r>
-    </w:p>
-    <w:p>
-      <w:pPr>
-        <w:jc w:val="both"/>
-        <w:rPr>
-          <w:b/>
-          <w:sz w:val="24"/>
-          <w:szCs w:val="32"/>
-          <w:lang w:val="pt-PT"/>
-        </w:rPr>
-      </w:pPr>
-      <w:r>
-        <w:rPr>
-          <w:b/>
-          <w:sz w:val="24"/>
-          <w:szCs w:val="32"/>
-          <w:lang w:val="pt-PT"/>
-        </w:rPr>
-        <w:t>PAGTEST.0</w:t>
-      </w:r>
-      <w:r>
-        <w:rPr>
-          <w:b/>
-          <w:sz w:val="24"/>
-          <w:szCs w:val="32"/>
-          <w:lang w:val="pt-PT"/>
-        </w:rPr>
-        <w:t xml:space="preserve">2 </w:t>
-      </w:r>
-      <w:r>
-        <w:rPr>
-          <w:sz w:val="24"/>
-          <w:szCs w:val="32"/>
-          <w:lang w:val="pt-PT"/>
-        </w:rPr>
-        <w:t>Registo</w:t>
-      </w:r>
-    </w:p>
-    <w:p>
-      <w:pPr>
-        <w:jc w:val="both"/>
-        <w:rPr>
-          <w:b/>
-          <w:sz w:val="24"/>
-          <w:szCs w:val="32"/>
-          <w:lang w:val="pt-PT"/>
-        </w:rPr>
-      </w:pPr>
-      <w:r>
-        <w:rPr>
-          <w:b/>
-          <w:sz w:val="24"/>
-          <w:szCs w:val="32"/>
-          <w:lang w:val="pt-PT"/>
-        </w:rPr>
-        <w:t>PAGTEST.0</w:t>
-      </w:r>
-      <w:r>
-        <w:rPr>
-          <w:b/>
-          <w:sz w:val="24"/>
-          <w:szCs w:val="32"/>
-          <w:lang w:val="pt-PT"/>
-        </w:rPr>
-        <w:t>3</w:t>
-      </w:r>
-      <w:r>
-        <w:rPr>
-          <w:b/>
-          <w:sz w:val="24"/>
+        <w:t>Efetuar o teste</w:t>
+      </w:r>
+    </w:p>
+    <w:p>
+      <w:pPr>
+        <w:rPr>
+          <w:lang w:val="pt-PT"/>
+        </w:rPr>
+      </w:pPr>
+    </w:p>
+    <w:p>
+      <w:pPr>
+        <w:rPr>
+          <w:lang w:val="pt-PT"/>
+        </w:rPr>
+      </w:pPr>
+      <w:r>
+        <w:rPr>
+          <w:b/>
+          <w:szCs w:val="32"/>
+          <w:lang w:val="pt-PT"/>
+        </w:rPr>
+        <w:t>PAGTEST.00</w:t>
+      </w:r>
+      <w:r>
+        <w:rPr>
+          <w:b/>
+          <w:szCs w:val="32"/>
+          <w:lang w:val="pt-PT"/>
+        </w:rPr>
+        <w:t xml:space="preserve">.00 - </w:t>
+      </w:r>
+      <w:r>
+        <w:rPr>
+          <w:lang w:val="pt-PT"/>
+        </w:rPr>
+        <w:t>Perguntas guardada</w:t>
+      </w:r>
+      <w:r>
+        <w:rPr>
+          <w:lang w:val="pt-PT"/>
+        </w:rPr>
+        <w:t>s</w:t>
+      </w:r>
+      <w:r>
+        <w:rPr>
+          <w:lang w:val="pt-PT"/>
+        </w:rPr>
+        <w:t xml:space="preserve"> por categorias numa BD</w:t>
+      </w:r>
+    </w:p>
+    <w:p>
+      <w:pPr>
+        <w:rPr>
+          <w:lang w:val="pt-PT"/>
+        </w:rPr>
+      </w:pPr>
+      <w:r>
+        <w:rPr>
+          <w:lang w:val="pt-PT"/>
+        </w:rPr>
+        <w:tab/>
+      </w:r>
+      <w:r>
+        <w:rPr>
+          <w:b/>
+          <w:szCs w:val="32"/>
+          <w:lang w:val="pt-PT"/>
+        </w:rPr>
+        <w:t>PAGTEST.00</w:t>
+      </w:r>
+      <w:r>
+        <w:rPr>
+          <w:b/>
+          <w:szCs w:val="32"/>
+          <w:lang w:val="pt-PT"/>
+        </w:rPr>
+        <w:t>.00</w:t>
+      </w:r>
+      <w:r>
+        <w:rPr>
+          <w:b/>
+          <w:szCs w:val="32"/>
+          <w:lang w:val="pt-PT"/>
+        </w:rPr>
+        <w:t>.01 -</w:t>
+      </w:r>
+      <w:r>
+        <w:rPr>
+          <w:b/>
           <w:szCs w:val="32"/>
           <w:lang w:val="pt-PT"/>
         </w:rPr>
@@ -255,26 +338,23 @@
       </w:r>
       <w:r>
         <w:rPr>
-          <w:sz w:val="24"/>
-          <w:szCs w:val="32"/>
-          <w:lang w:val="pt-PT"/>
-        </w:rPr>
-        <w:t>Efetuar o teste</w:t>
-      </w:r>
-    </w:p>
-    <w:p>
-      <w:pPr>
-        <w:rPr>
-          <w:lang w:val="pt-PT"/>
-        </w:rPr>
-      </w:pPr>
-    </w:p>
-    <w:p>
-      <w:pPr>
-        <w:rPr>
-          <w:lang w:val="pt-PT"/>
-        </w:rPr>
-      </w:pPr>
+          <w:lang w:val="pt-PT"/>
+        </w:rPr>
+        <w:t>As perguntas são selecionadas aleatoriamente;</w:t>
+      </w:r>
+    </w:p>
+    <w:p>
+      <w:pPr>
+        <w:rPr>
+          <w:lang w:val="pt-PT"/>
+        </w:rPr>
+      </w:pPr>
+      <w:r>
+        <w:rPr>
+          <w:lang w:val="pt-PT"/>
+        </w:rPr>
+        <w:tab/>
+      </w:r>
       <w:r>
         <w:rPr>
           <w:b/>
@@ -289,53 +369,6 @@
           <w:szCs w:val="32"/>
           <w:lang w:val="pt-PT"/>
         </w:rPr>
-        <w:t xml:space="preserve">.00 - </w:t>
-      </w:r>
-      <w:r>
-        <w:rPr>
-          <w:lang w:val="pt-PT"/>
-        </w:rPr>
-        <w:t>Perguntas guardada</w:t>
-      </w:r>
-      <w:r>
-        <w:rPr>
-          <w:lang w:val="pt-PT"/>
-        </w:rPr>
-        <w:t>s</w:t>
-      </w:r>
-      <w:r>
-        <w:rPr>
-          <w:lang w:val="pt-PT"/>
-        </w:rPr>
-        <w:t xml:space="preserve"> por categorias numa BD</w:t>
-      </w:r>
-    </w:p>
-    <w:p>
-      <w:pPr>
-        <w:rPr>
-          <w:lang w:val="pt-PT"/>
-        </w:rPr>
-      </w:pPr>
-      <w:r>
-        <w:rPr>
-          <w:lang w:val="pt-PT"/>
-        </w:rPr>
-        <w:tab/>
-      </w:r>
-      <w:r>
-        <w:rPr>
-          <w:b/>
-          <w:szCs w:val="32"/>
-          <w:lang w:val="pt-PT"/>
-        </w:rPr>
-        <w:t>PAGTEST.00</w:t>
-      </w:r>
-      <w:r>
-        <w:rPr>
-          <w:b/>
-          <w:szCs w:val="32"/>
-          <w:lang w:val="pt-PT"/>
-        </w:rPr>
         <w:t>.00</w:t>
       </w:r>
       <w:r>
@@ -344,7 +377,7 @@
           <w:szCs w:val="32"/>
           <w:lang w:val="pt-PT"/>
         </w:rPr>
-        <w:t>.01 -</w:t>
+        <w:t>.02 -</w:t>
       </w:r>
       <w:r>
         <w:rPr>
@@ -358,72 +391,7 @@
         <w:rPr>
           <w:lang w:val="pt-PT"/>
         </w:rPr>
-        <w:t>As perguntas são selecionadas aleatoriamente;</w:t>
-      </w:r>
-    </w:p>
-    <w:p>
-      <w:pPr>
-        <w:rPr>
-          <w:lang w:val="pt-PT"/>
-        </w:rPr>
-      </w:pPr>
-      <w:r>
-        <w:rPr>
-          <w:lang w:val="pt-PT"/>
-        </w:rPr>
-        <w:tab/>
-      </w:r>
-      <w:r>
-        <w:rPr>
-          <w:b/>
-          <w:szCs w:val="32"/>
-          <w:lang w:val="pt-PT"/>
-        </w:rPr>
-        <w:t>PAGTEST.00</w:t>
-      </w:r>
-      <w:r>
-        <w:rPr>
-          <w:b/>
-          <w:szCs w:val="32"/>
-          <w:lang w:val="pt-PT"/>
-        </w:rPr>
-        <w:t>.00</w:t>
-      </w:r>
-      <w:r>
-        <w:rPr>
-          <w:b/>
-          <w:szCs w:val="32"/>
-          <w:lang w:val="pt-PT"/>
-        </w:rPr>
-        <w:t>.02 -</w:t>
-      </w:r>
-      <w:r>
-        <w:rPr>
-          <w:b/>
-          <w:szCs w:val="32"/>
-          <w:lang w:val="pt-PT"/>
-        </w:rPr>
-        <w:t xml:space="preserve"> </w:t>
-      </w:r>
-      <w:r>
-        <w:rPr>
-          <w:lang w:val="pt-PT"/>
-        </w:rPr>
-        <w:t xml:space="preserve">As </w:t>
-      </w:r>
-      <w:proofErr w:type="gramStart"/>
-      <w:r>
-        <w:rPr>
-          <w:lang w:val="pt-PT"/>
-        </w:rPr>
-        <w:t>perguntas</w:t>
-      </w:r>
-      <w:proofErr w:type="gramEnd"/>
-      <w:r>
-        <w:rPr>
-          <w:lang w:val="pt-PT"/>
-        </w:rPr>
-        <w:t xml:space="preserve"> serem novamente reutilizadas;</w:t>
+        <w:t>As perguntas serem novamente reutilizadas;</w:t>
       </w:r>
     </w:p>
     <w:p>
@@ -1308,35 +1276,7 @@
         <w:rPr>
           <w:lang w:val="pt-PT"/>
         </w:rPr>
-        <w:t xml:space="preserve">Se no </w:t>
-      </w:r>
-      <w:proofErr w:type="gramStart"/>
-      <w:r>
-        <w:rPr>
-          <w:lang w:val="pt-PT"/>
-        </w:rPr>
-        <w:t>modo</w:t>
-      </w:r>
-      <w:proofErr w:type="gramEnd"/>
-      <w:r>
-        <w:rPr>
-          <w:lang w:val="pt-PT"/>
-        </w:rPr>
-        <w:t xml:space="preserve"> adaptável </w:t>
-      </w:r>
-      <w:proofErr w:type="gramStart"/>
-      <w:r>
-        <w:rPr>
-          <w:lang w:val="pt-PT"/>
-        </w:rPr>
-        <w:t>um</w:t>
-      </w:r>
-      <w:proofErr w:type="gramEnd"/>
-      <w:r>
-        <w:rPr>
-          <w:lang w:val="pt-PT"/>
-        </w:rPr>
-        <w:t xml:space="preserve"> aluno responder de maneira errada a uma pergunta, na tentativa seguinte poderá responde-la novamente mas com uma penalidade.</w:t>
+        <w:t>Se no modo adaptável um aluno responder de maneira errada a uma pergunta, na tentativa seguinte poderá responde-la novamente mas com uma penalidade.</w:t>
       </w:r>
     </w:p>
     <w:p>
@@ -1536,21 +1476,59 @@
           <w:lang w:val="pt-PT"/>
         </w:rPr>
         <w:tab/>
-      </w:r>
-      <w:proofErr w:type="gramStart"/>
-      <w:r>
-        <w:rPr>
-          <w:lang w:val="pt-PT"/>
-        </w:rPr>
-        <w:t>tentativas</w:t>
-      </w:r>
-      <w:proofErr w:type="gramEnd"/>
-      <w:r>
-        <w:rPr>
+        <w:t>tentativas.</w:t>
+      </w:r>
+    </w:p>
+    <w:p>
+      <w:pPr>
+        <w:rPr>
+          <w:lang w:val="pt-PT"/>
+        </w:rPr>
+      </w:pPr>
+      <w:r>
+        <w:rPr>
+          <w:lang w:val="pt-PT"/>
+        </w:rPr>
+        <w:tab/>
+      </w:r>
+      <w:r>
+        <w:rPr>
+          <w:b/>
+          <w:szCs w:val="32"/>
+          <w:lang w:val="pt-PT"/>
+        </w:rPr>
+        <w:t>PAGTEST.00</w:t>
+      </w:r>
+      <w:r>
+        <w:rPr>
+          <w:b/>
+          <w:szCs w:val="32"/>
           <w:lang w:val="pt-PT"/>
         </w:rPr>
         <w:t>.</w:t>
       </w:r>
+      <w:r>
+        <w:rPr>
+          <w:b/>
+          <w:szCs w:val="32"/>
+          <w:lang w:val="pt-PT"/>
+        </w:rPr>
+        <w:t>12.02</w:t>
+      </w:r>
+      <w:r>
+        <w:rPr>
+          <w:b/>
+          <w:szCs w:val="32"/>
+          <w:lang w:val="pt-PT"/>
+        </w:rPr>
+        <w:t xml:space="preserve"> - </w:t>
+      </w:r>
+      <w:r>
+        <w:rPr>
+          <w:lang w:val="pt-PT"/>
+        </w:rPr>
+        <w:t>A classificação final é a que obtém através da média de todas as tentativas.</w:t>
+      </w:r>
     </w:p>
     <w:p>
       <w:pPr>
@@ -1586,7 +1564,7 @@
           <w:szCs w:val="32"/>
           <w:lang w:val="pt-PT"/>
         </w:rPr>
-        <w:t>12.02</w:t>
+        <w:t>12.03</w:t>
       </w:r>
       <w:r>
         <w:rPr>
@@ -1600,20 +1578,27 @@
         <w:rPr>
           <w:lang w:val="pt-PT"/>
         </w:rPr>
-        <w:t>A classificação final é a que obtém através da média de todas as tentativas.</w:t>
-      </w:r>
-    </w:p>
-    <w:p>
-      <w:pPr>
-        <w:rPr>
-          <w:lang w:val="pt-PT"/>
-        </w:rPr>
-      </w:pPr>
+        <w:t xml:space="preserve">A classificação final é a que se obtém da primeira tentativa, sendo todas as outras </w:t>
+      </w:r>
       <w:r>
         <w:rPr>
           <w:lang w:val="pt-PT"/>
         </w:rPr>
         <w:tab/>
+        <w:t>assim ignoradas.</w:t>
+      </w:r>
+    </w:p>
+    <w:p>
+      <w:pPr>
+        <w:rPr>
+          <w:lang w:val="pt-PT"/>
+        </w:rPr>
+      </w:pPr>
+      <w:r>
+        <w:rPr>
+          <w:lang w:val="pt-PT"/>
+        </w:rPr>
+        <w:tab/>
       </w:r>
       <w:r>
         <w:rPr>
@@ -1637,7 +1622,7 @@
           <w:szCs w:val="32"/>
           <w:lang w:val="pt-PT"/>
         </w:rPr>
-        <w:t>12.03</w:t>
+        <w:t>12.04</w:t>
       </w:r>
       <w:r>
         <w:rPr>
@@ -1651,41 +1636,15 @@
         <w:rPr>
           <w:lang w:val="pt-PT"/>
         </w:rPr>
-        <w:t xml:space="preserve">A classificação final é a que se obtém da primeira tentativa, sendo todas as outras </w:t>
-      </w:r>
-      <w:r>
-        <w:rPr>
-          <w:lang w:val="pt-PT"/>
-        </w:rPr>
-        <w:tab/>
-      </w:r>
-      <w:proofErr w:type="gramStart"/>
-      <w:r>
-        <w:rPr>
-          <w:lang w:val="pt-PT"/>
-        </w:rPr>
-        <w:t>assim</w:t>
-      </w:r>
-      <w:proofErr w:type="gramEnd"/>
-      <w:r>
-        <w:rPr>
-          <w:lang w:val="pt-PT"/>
-        </w:rPr>
-        <w:t xml:space="preserve"> ignoradas.</w:t>
-      </w:r>
-    </w:p>
-    <w:p>
-      <w:pPr>
-        <w:rPr>
-          <w:lang w:val="pt-PT"/>
-        </w:rPr>
-      </w:pPr>
-      <w:r>
-        <w:rPr>
-          <w:lang w:val="pt-PT"/>
-        </w:rPr>
-        <w:tab/>
-      </w:r>
+        <w:t>A classificação final é a obtida apenas na última tentativa.</w:t>
+      </w:r>
+    </w:p>
+    <w:p>
+      <w:pPr>
+        <w:rPr>
+          <w:lang w:val="pt-PT"/>
+        </w:rPr>
+      </w:pPr>
       <w:r>
         <w:rPr>
           <w:b/>
@@ -1708,72 +1667,13 @@
           <w:szCs w:val="32"/>
           <w:lang w:val="pt-PT"/>
         </w:rPr>
-        <w:t>12.04</w:t>
-      </w:r>
-      <w:r>
-        <w:rPr>
-          <w:b/>
-          <w:szCs w:val="32"/>
-          <w:lang w:val="pt-PT"/>
-        </w:rPr>
-        <w:t xml:space="preserve"> - </w:t>
-      </w:r>
-      <w:r>
-        <w:rPr>
-          <w:lang w:val="pt-PT"/>
-        </w:rPr>
-        <w:t>A classificação final é a obtida apenas na última tentativa.</w:t>
-      </w:r>
-    </w:p>
-    <w:p>
-      <w:pPr>
-        <w:rPr>
-          <w:lang w:val="pt-PT"/>
-        </w:rPr>
-      </w:pPr>
-      <w:r>
-        <w:rPr>
-          <w:b/>
-          <w:szCs w:val="32"/>
-          <w:lang w:val="pt-PT"/>
-        </w:rPr>
-        <w:t>PAGTEST.00</w:t>
-      </w:r>
-      <w:r>
-        <w:rPr>
-          <w:b/>
-          <w:szCs w:val="32"/>
-          <w:lang w:val="pt-PT"/>
-        </w:rPr>
-        <w:t>.</w:t>
-      </w:r>
-      <w:r>
-        <w:rPr>
-          <w:b/>
-          <w:szCs w:val="32"/>
-          <w:lang w:val="pt-PT"/>
-        </w:rPr>
         <w:t xml:space="preserve">13 - </w:t>
       </w:r>
       <w:r>
         <w:rPr>
           <w:lang w:val="pt-PT"/>
         </w:rPr>
-        <w:t xml:space="preserve">Deve haver uma opção a indicar quantas </w:t>
-      </w:r>
-      <w:proofErr w:type="gramStart"/>
-      <w:r>
-        <w:rPr>
-          <w:lang w:val="pt-PT"/>
-        </w:rPr>
-        <w:t>são</w:t>
-      </w:r>
-      <w:proofErr w:type="gramEnd"/>
-      <w:r>
-        <w:rPr>
-          <w:lang w:val="pt-PT"/>
-        </w:rPr>
-        <w:t xml:space="preserve"> as casas decimais nas notas de testes.</w:t>
+        <w:t>Deve haver uma opção a indicar quantas são as casas decimais nas notas de testes.</w:t>
       </w:r>
     </w:p>
     <w:p>
@@ -2260,21 +2160,19 @@
         <w:rPr>
           <w:lang w:val="pt-PT"/>
         </w:rPr>
-        <w:t xml:space="preserve">O acesso à web </w:t>
-      </w:r>
-      <w:proofErr w:type="gramStart"/>
-      <w:r>
-        <w:rPr>
-          <w:lang w:val="pt-PT"/>
-        </w:rPr>
-        <w:t>site</w:t>
-      </w:r>
-      <w:proofErr w:type="gramEnd"/>
-      <w:r>
-        <w:rPr>
-          <w:lang w:val="pt-PT"/>
-        </w:rPr>
-        <w:t xml:space="preserve"> é feito por milhares de pessoas, logo para o docente poder fazer uma avaliação a um grupo de alunos, é necessário criar esse mesmo grupo no sistema;</w:t>
+        <w:t>O a</w:t>
+      </w:r>
+      <w:r>
+        <w:rPr>
+          <w:lang w:val="pt-PT"/>
+        </w:rPr>
+        <w:t>cesso ao</w:t>
+      </w:r>
+      <w:r>
+        <w:rPr>
+          <w:lang w:val="pt-PT"/>
+        </w:rPr>
+        <w:t xml:space="preserve"> web site é feito por milhares de pessoas, logo para o docente poder fazer uma avaliação a um grupo de alunos, é necessário criar esse mesmo grupo no sistema;</w:t>
       </w:r>
     </w:p>
     <w:p>
@@ -2386,31 +2284,7 @@
         <w:rPr>
           <w:lang w:val="pt-PT"/>
         </w:rPr>
-        <w:t xml:space="preserve">Deve existir uma </w:t>
-      </w:r>
-      <w:r>
-        <w:rPr>
-          <w:lang w:val="pt-PT"/>
-        </w:rPr>
-        <w:t>página</w:t>
-      </w:r>
-      <w:r>
-        <w:rPr>
-          <w:lang w:val="pt-PT"/>
-        </w:rPr>
-        <w:t xml:space="preserve"> no sistema para </w:t>
-      </w:r>
-      <w:r>
-        <w:rPr>
-          <w:lang w:val="pt-PT"/>
-        </w:rPr>
-        <w:t>efetuar</w:t>
-      </w:r>
-      <w:r>
-        <w:rPr>
-          <w:lang w:val="pt-PT"/>
-        </w:rPr>
-        <w:t xml:space="preserve"> o login do utilizador</w:t>
+        <w:t>Deve existir uma página no sistema para efetuar o login do utilizador</w:t>
       </w:r>
     </w:p>
     <w:p>
@@ -2439,15 +2313,7 @@
           <w:szCs w:val="32"/>
           <w:lang w:val="pt-PT"/>
         </w:rPr>
-        <w:t>.00</w:t>
-      </w:r>
-      <w:r>
-        <w:rPr>
-          <w:b/>
-          <w:szCs w:val="32"/>
-          <w:lang w:val="pt-PT"/>
-        </w:rPr>
-        <w:t>.00</w:t>
+        <w:t>.00.00</w:t>
       </w:r>
       <w:r>
         <w:rPr>
@@ -2461,19 +2327,7 @@
         <w:rPr>
           <w:lang w:val="pt-PT"/>
         </w:rPr>
-        <w:t xml:space="preserve">Nessa </w:t>
-      </w:r>
-      <w:r>
-        <w:rPr>
-          <w:lang w:val="pt-PT"/>
-        </w:rPr>
-        <w:t>página</w:t>
-      </w:r>
-      <w:r>
-        <w:rPr>
-          <w:lang w:val="pt-PT"/>
-        </w:rPr>
-        <w:t xml:space="preserve"> devem existir um campo para introduzir o nome do utilizador no sistema.</w:t>
+        <w:t>Nessa página devem existir um campo para introduzir o nome do utilizador no sistema.</w:t>
       </w:r>
     </w:p>
     <w:p>
@@ -2502,7 +2356,79 @@
           <w:szCs w:val="32"/>
           <w:lang w:val="pt-PT"/>
         </w:rPr>
-        <w:t>.00</w:t>
+        <w:t>.00.01</w:t>
+      </w:r>
+      <w:r>
+        <w:rPr>
+          <w:b/>
+          <w:szCs w:val="32"/>
+          <w:lang w:val="pt-PT"/>
+        </w:rPr>
+        <w:t xml:space="preserve"> - </w:t>
+      </w:r>
+      <w:r>
+        <w:rPr>
+          <w:lang w:val="pt-PT"/>
+        </w:rPr>
+        <w:t>Nessa pagina devem existir um campo para introduzir a password de acesso ao sistema.</w:t>
+      </w:r>
+    </w:p>
+    <w:p>
+      <w:pPr>
+        <w:rPr>
+          <w:lang w:val="pt-PT"/>
+        </w:rPr>
+      </w:pPr>
+      <w:r>
+        <w:rPr>
+          <w:lang w:val="pt-PT"/>
+        </w:rPr>
+        <w:tab/>
+      </w:r>
+      <w:r>
+        <w:rPr>
+          <w:b/>
+          <w:szCs w:val="32"/>
+          <w:lang w:val="pt-PT"/>
+        </w:rPr>
+        <w:t>PAGTEST.01</w:t>
+      </w:r>
+      <w:r>
+        <w:rPr>
+          <w:b/>
+          <w:szCs w:val="32"/>
+          <w:lang w:val="pt-PT"/>
+        </w:rPr>
+        <w:t>.00.02</w:t>
+      </w:r>
+      <w:r>
+        <w:rPr>
+          <w:b/>
+          <w:szCs w:val="32"/>
+          <w:lang w:val="pt-PT"/>
+        </w:rPr>
+        <w:t xml:space="preserve"> - </w:t>
+      </w:r>
+      <w:r>
+        <w:rPr>
+          <w:lang w:val="pt-PT"/>
+        </w:rPr>
+        <w:t>Deve haver uma opção para que um utilizador novo ao sistema se possa registar</w:t>
+      </w:r>
+    </w:p>
+    <w:p>
+      <w:pPr>
+        <w:rPr>
+          <w:lang w:val="pt-PT"/>
+        </w:rPr>
+      </w:pPr>
+      <w:r>
+        <w:rPr>
+          <w:b/>
+          <w:szCs w:val="32"/>
+          <w:lang w:val="pt-PT"/>
+        </w:rPr>
+        <w:t>PAGTEST.01</w:t>
       </w:r>
       <w:r>
         <w:rPr>
@@ -2524,21 +2450,207 @@
         <w:rPr>
           <w:lang w:val="pt-PT"/>
         </w:rPr>
-        <w:t xml:space="preserve">Nessa pagina devem existir um campo para introduzir a </w:t>
-      </w:r>
-      <w:proofErr w:type="gramStart"/>
-      <w:r>
-        <w:rPr>
-          <w:lang w:val="pt-PT"/>
-        </w:rPr>
-        <w:t>password</w:t>
-      </w:r>
-      <w:proofErr w:type="gramEnd"/>
-      <w:r>
-        <w:rPr>
-          <w:lang w:val="pt-PT"/>
-        </w:rPr>
-        <w:t xml:space="preserve"> de acesso ao sistema.</w:t>
+        <w:t>Deve existir a opção de fazer o login no sistema através de uma conta de uma qualquer rede social</w:t>
+      </w:r>
+      <w:r>
+        <w:rPr>
+          <w:lang w:val="pt-PT"/>
+        </w:rPr>
+        <w:t xml:space="preserve"> </w:t>
+      </w:r>
+      <w:r>
+        <w:rPr>
+          <w:lang w:val="pt-PT"/>
+        </w:rPr>
+        <w:t>(facebook, Google+)</w:t>
+      </w:r>
+    </w:p>
+    <w:p>
+      <w:pPr>
+        <w:rPr>
+          <w:lang w:val="pt-PT"/>
+        </w:rPr>
+      </w:pPr>
+      <w:r>
+        <w:rPr>
+          <w:b/>
+          <w:szCs w:val="32"/>
+          <w:lang w:val="pt-PT"/>
+        </w:rPr>
+        <w:t>PAGTEST.01</w:t>
+      </w:r>
+      <w:r>
+        <w:rPr>
+          <w:b/>
+          <w:szCs w:val="32"/>
+          <w:lang w:val="pt-PT"/>
+        </w:rPr>
+        <w:t>.0</w:t>
+      </w:r>
+      <w:r>
+        <w:rPr>
+          <w:b/>
+          <w:szCs w:val="32"/>
+          <w:lang w:val="pt-PT"/>
+        </w:rPr>
+        <w:t>2</w:t>
+      </w:r>
+      <w:r>
+        <w:rPr>
+          <w:b/>
+          <w:szCs w:val="32"/>
+          <w:lang w:val="pt-PT"/>
+        </w:rPr>
+        <w:t xml:space="preserve"> - </w:t>
+      </w:r>
+      <w:r>
+        <w:rPr>
+          <w:szCs w:val="32"/>
+          <w:lang w:val="pt-PT"/>
+        </w:rPr>
+        <w:t>O</w:t>
+      </w:r>
+      <w:r>
+        <w:rPr>
+          <w:lang w:val="pt-PT"/>
+        </w:rPr>
+        <w:t xml:space="preserve"> teste só passará a ser visível aos alunos quando o professor o assim achar necessário;</w:t>
+      </w:r>
+    </w:p>
+    <w:p>
+      <w:pPr>
+        <w:rPr>
+          <w:lang w:val="pt-PT"/>
+        </w:rPr>
+      </w:pPr>
+      <w:r>
+        <w:rPr>
+          <w:b/>
+          <w:szCs w:val="32"/>
+          <w:lang w:val="pt-PT"/>
+        </w:rPr>
+        <w:t>PAGTEST.0</w:t>
+      </w:r>
+      <w:r>
+        <w:rPr>
+          <w:b/>
+          <w:szCs w:val="32"/>
+          <w:lang w:val="pt-PT"/>
+        </w:rPr>
+        <w:t>1</w:t>
+      </w:r>
+      <w:r>
+        <w:rPr>
+          <w:b/>
+          <w:szCs w:val="32"/>
+          <w:lang w:val="pt-PT"/>
+        </w:rPr>
+        <w:t>.</w:t>
+      </w:r>
+      <w:r>
+        <w:rPr>
+          <w:b/>
+          <w:szCs w:val="32"/>
+          <w:lang w:val="pt-PT"/>
+        </w:rPr>
+        <w:t>0</w:t>
+      </w:r>
+      <w:r>
+        <w:rPr>
+          <w:b/>
+          <w:szCs w:val="32"/>
+          <w:lang w:val="pt-PT"/>
+        </w:rPr>
+        <w:t>3</w:t>
+      </w:r>
+      <w:r>
+        <w:rPr>
+          <w:b/>
+          <w:szCs w:val="32"/>
+          <w:lang w:val="pt-PT"/>
+        </w:rPr>
+        <w:t xml:space="preserve"> </w:t>
+      </w:r>
+      <w:r>
+        <w:rPr>
+          <w:b/>
+          <w:szCs w:val="32"/>
+          <w:lang w:val="pt-PT"/>
+        </w:rPr>
+        <w:t xml:space="preserve">- </w:t>
+      </w:r>
+      <w:r>
+        <w:rPr>
+          <w:lang w:val="pt-PT"/>
+        </w:rPr>
+        <w:t>Nessas páginas de teste, deve haver a barra de deslocamento, e se forem várias páginas, então deve haver uma ferramenta que permita navegar pelas páginas;</w:t>
+      </w:r>
+    </w:p>
+    <w:p>
+      <w:pPr>
+        <w:rPr>
+          <w:lang w:val="pt-PT"/>
+        </w:rPr>
+      </w:pPr>
+    </w:p>
+    <w:p>
+      <w:pPr>
+        <w:rPr>
+          <w:lang w:val="pt-PT"/>
+        </w:rPr>
+      </w:pPr>
+    </w:p>
+    <w:p>
+      <w:pPr>
+        <w:rPr>
+          <w:u w:val="single"/>
+          <w:lang w:val="pt-PT"/>
+        </w:rPr>
+      </w:pPr>
+      <w:r>
+        <w:rPr>
+          <w:u w:val="single"/>
+          <w:lang w:val="pt-PT"/>
+        </w:rPr>
+        <w:lastRenderedPageBreak/>
+        <w:t>Registo</w:t>
+      </w:r>
+    </w:p>
+    <w:p>
+      <w:pPr>
+        <w:rPr>
+          <w:lang w:val="pt-PT"/>
+        </w:rPr>
+      </w:pPr>
+      <w:r>
+        <w:rPr>
+          <w:b/>
+          <w:szCs w:val="32"/>
+          <w:lang w:val="pt-PT"/>
+        </w:rPr>
+        <w:t>PAGTEST.0</w:t>
+      </w:r>
+      <w:r>
+        <w:rPr>
+          <w:b/>
+          <w:szCs w:val="32"/>
+          <w:lang w:val="pt-PT"/>
+        </w:rPr>
+        <w:t>2.00</w:t>
+      </w:r>
+      <w:r>
+        <w:rPr>
+          <w:b/>
+          <w:szCs w:val="32"/>
+          <w:lang w:val="pt-PT"/>
+        </w:rPr>
+        <w:t xml:space="preserve"> - </w:t>
+      </w:r>
+      <w:r>
+        <w:rPr>
+          <w:lang w:val="pt-PT"/>
+        </w:rPr>
+        <w:t>A página de registos deve conter os seguintes aspetos:</w:t>
       </w:r>
     </w:p>
     <w:p>
@@ -2559,23 +2671,15 @@
           <w:szCs w:val="32"/>
           <w:lang w:val="pt-PT"/>
         </w:rPr>
-        <w:t>PAGTEST.01</w:t>
-      </w:r>
-      <w:r>
-        <w:rPr>
-          <w:b/>
-          <w:szCs w:val="32"/>
-          <w:lang w:val="pt-PT"/>
-        </w:rPr>
-        <w:t>.00</w:t>
-      </w:r>
-      <w:r>
-        <w:rPr>
-          <w:b/>
-          <w:szCs w:val="32"/>
-          <w:lang w:val="pt-PT"/>
-        </w:rPr>
-        <w:t>.02</w:t>
+        <w:t>PAGTEST.0</w:t>
+      </w:r>
+      <w:r>
+        <w:rPr>
+          <w:b/>
+          <w:szCs w:val="32"/>
+          <w:lang w:val="pt-PT"/>
+        </w:rPr>
+        <w:t>2.00.00</w:t>
       </w:r>
       <w:r>
         <w:rPr>
@@ -2589,38 +2693,36 @@
         <w:rPr>
           <w:lang w:val="pt-PT"/>
         </w:rPr>
-        <w:t>Deve haver uma opção para que um utilizador novo ao sistema se possa registar</w:t>
-      </w:r>
-    </w:p>
-    <w:p>
-      <w:pPr>
-        <w:rPr>
-          <w:lang w:val="pt-PT"/>
-        </w:rPr>
-      </w:pPr>
-      <w:r>
-        <w:rPr>
-          <w:b/>
-          <w:szCs w:val="32"/>
-          <w:lang w:val="pt-PT"/>
-        </w:rPr>
-        <w:t>PAGTEST.01</w:t>
-      </w:r>
-      <w:r>
-        <w:rPr>
-          <w:b/>
-          <w:szCs w:val="32"/>
-          <w:lang w:val="pt-PT"/>
-        </w:rPr>
-        <w:t>.0</w:t>
-      </w:r>
-      <w:r>
-        <w:rPr>
-          <w:b/>
-          <w:szCs w:val="32"/>
-          <w:lang w:val="pt-PT"/>
-        </w:rPr>
-        <w:t>1</w:t>
+        <w:t>Campo para introduzir o username a usar no sistema;</w:t>
+      </w:r>
+    </w:p>
+    <w:p>
+      <w:pPr>
+        <w:rPr>
+          <w:lang w:val="pt-PT"/>
+        </w:rPr>
+      </w:pPr>
+      <w:r>
+        <w:rPr>
+          <w:lang w:val="pt-PT"/>
+        </w:rPr>
+        <w:tab/>
+      </w:r>
+      <w:r>
+        <w:rPr>
+          <w:b/>
+          <w:szCs w:val="32"/>
+          <w:lang w:val="pt-PT"/>
+        </w:rPr>
+        <w:t>PAGTEST.0</w:t>
+      </w:r>
+      <w:r>
+        <w:rPr>
+          <w:b/>
+          <w:szCs w:val="32"/>
+          <w:lang w:val="pt-PT"/>
+        </w:rPr>
+        <w:t>2.00.01</w:t>
       </w:r>
       <w:r>
         <w:rPr>
@@ -2634,64 +2736,36 @@
         <w:rPr>
           <w:lang w:val="pt-PT"/>
         </w:rPr>
-        <w:t>Deve existir a opção de fazer o login no sistema através de uma conta de uma qualquer rede social</w:t>
-      </w:r>
-      <w:r>
-        <w:rPr>
-          <w:lang w:val="pt-PT"/>
-        </w:rPr>
-        <w:t xml:space="preserve"> </w:t>
-      </w:r>
-      <w:r>
-        <w:rPr>
-          <w:lang w:val="pt-PT"/>
-        </w:rPr>
-        <w:t>(</w:t>
-      </w:r>
-      <w:proofErr w:type="spellStart"/>
-      <w:r>
-        <w:rPr>
-          <w:lang w:val="pt-PT"/>
-        </w:rPr>
-        <w:t>facebook</w:t>
-      </w:r>
-      <w:proofErr w:type="spellEnd"/>
-      <w:r>
-        <w:rPr>
-          <w:lang w:val="pt-PT"/>
-        </w:rPr>
-        <w:t>, Google+)</w:t>
-      </w:r>
-    </w:p>
-    <w:p>
-      <w:pPr>
-        <w:rPr>
-          <w:lang w:val="pt-PT"/>
-        </w:rPr>
-      </w:pPr>
-      <w:r>
-        <w:rPr>
-          <w:b/>
-          <w:szCs w:val="32"/>
-          <w:lang w:val="pt-PT"/>
-        </w:rPr>
-        <w:t>PAGTEST.01</w:t>
-      </w:r>
-      <w:r>
-        <w:rPr>
-          <w:b/>
-          <w:szCs w:val="32"/>
-          <w:lang w:val="pt-PT"/>
-        </w:rPr>
-        <w:t>.0</w:t>
-      </w:r>
-      <w:r>
-        <w:rPr>
-          <w:b/>
-          <w:szCs w:val="32"/>
-          <w:lang w:val="pt-PT"/>
-        </w:rPr>
-        <w:t>2</w:t>
+        <w:t>Campo para introduzir o email a usar no sistema;</w:t>
+      </w:r>
+    </w:p>
+    <w:p>
+      <w:pPr>
+        <w:rPr>
+          <w:lang w:val="pt-PT"/>
+        </w:rPr>
+      </w:pPr>
+      <w:r>
+        <w:rPr>
+          <w:lang w:val="pt-PT"/>
+        </w:rPr>
+        <w:tab/>
+      </w:r>
+      <w:r>
+        <w:rPr>
+          <w:b/>
+          <w:szCs w:val="32"/>
+          <w:lang w:val="pt-PT"/>
+        </w:rPr>
+        <w:t>PAGTEST.0</w:t>
+      </w:r>
+      <w:r>
+        <w:rPr>
+          <w:b/>
+          <w:szCs w:val="32"/>
+          <w:lang w:val="pt-PT"/>
+        </w:rPr>
+        <w:t>2.00.02</w:t>
       </w:r>
       <w:r>
         <w:rPr>
@@ -2703,24 +2777,23 @@
       </w:r>
       <w:r>
         <w:rPr>
-          <w:szCs w:val="32"/>
-          <w:lang w:val="pt-PT"/>
-        </w:rPr>
-        <w:t>O</w:t>
-      </w:r>
-      <w:r>
-        <w:rPr>
-          <w:lang w:val="pt-PT"/>
-        </w:rPr>
-        <w:t xml:space="preserve"> teste só passará a ser visível aos alunos quando o professor o assim achar necessário;</w:t>
-      </w:r>
-    </w:p>
-    <w:p>
-      <w:pPr>
-        <w:rPr>
-          <w:lang w:val="pt-PT"/>
-        </w:rPr>
-      </w:pPr>
+          <w:lang w:val="pt-PT"/>
+        </w:rPr>
+        <w:t>Campo para introduzir a password a usar no sistema;</w:t>
+      </w:r>
+    </w:p>
+    <w:p>
+      <w:pPr>
+        <w:rPr>
+          <w:lang w:val="pt-PT"/>
+        </w:rPr>
+      </w:pPr>
+      <w:r>
+        <w:rPr>
+          <w:lang w:val="pt-PT"/>
+        </w:rPr>
+        <w:tab/>
+      </w:r>
       <w:r>
         <w:rPr>
           <w:b/>
@@ -2735,90 +2808,41 @@
           <w:szCs w:val="32"/>
           <w:lang w:val="pt-PT"/>
         </w:rPr>
-        <w:t>1</w:t>
-      </w:r>
-      <w:r>
-        <w:rPr>
-          <w:b/>
-          <w:szCs w:val="32"/>
-          <w:lang w:val="pt-PT"/>
-        </w:rPr>
-        <w:t>.</w:t>
-      </w:r>
-      <w:r>
-        <w:rPr>
-          <w:b/>
-          <w:szCs w:val="32"/>
-          <w:lang w:val="pt-PT"/>
-        </w:rPr>
-        <w:t>0</w:t>
-      </w:r>
-      <w:r>
-        <w:rPr>
-          <w:b/>
-          <w:szCs w:val="32"/>
-          <w:lang w:val="pt-PT"/>
-        </w:rPr>
-        <w:t>3</w:t>
-      </w:r>
-      <w:r>
-        <w:rPr>
-          <w:b/>
-          <w:szCs w:val="32"/>
-          <w:lang w:val="pt-PT"/>
-        </w:rPr>
-        <w:t xml:space="preserve"> </w:t>
-      </w:r>
-      <w:r>
-        <w:rPr>
-          <w:b/>
-          <w:szCs w:val="32"/>
-          <w:lang w:val="pt-PT"/>
-        </w:rPr>
-        <w:t xml:space="preserve">- </w:t>
-      </w:r>
-      <w:r>
-        <w:rPr>
-          <w:lang w:val="pt-PT"/>
-        </w:rPr>
-        <w:t>Nessas páginas de teste, deve haver a barra de deslocamento, e se forem várias páginas, então deve haver uma ferramenta que permita navegar pelas páginas;</w:t>
-      </w:r>
-    </w:p>
-    <w:p>
-      <w:pPr>
-        <w:rPr>
-          <w:lang w:val="pt-PT"/>
-        </w:rPr>
-      </w:pPr>
-    </w:p>
-    <w:p>
-      <w:pPr>
-        <w:rPr>
-          <w:u w:val="single"/>
-          <w:lang w:val="pt-PT"/>
-        </w:rPr>
-      </w:pPr>
-      <w:r>
-        <w:rPr>
-          <w:u w:val="single"/>
-          <w:lang w:val="pt-PT"/>
-        </w:rPr>
-        <w:t>Registo</w:t>
-      </w:r>
-    </w:p>
-    <w:p>
-      <w:pPr>
-        <w:rPr>
-          <w:lang w:val="pt-PT"/>
-        </w:rPr>
-      </w:pPr>
-      <w:r>
-        <w:rPr>
-          <w:b/>
-          <w:szCs w:val="32"/>
-          <w:lang w:val="pt-PT"/>
-        </w:rPr>
-        <w:lastRenderedPageBreak/>
+        <w:t>2.00.03</w:t>
+      </w:r>
+      <w:r>
+        <w:rPr>
+          <w:b/>
+          <w:szCs w:val="32"/>
+          <w:lang w:val="pt-PT"/>
+        </w:rPr>
+        <w:t xml:space="preserve"> - </w:t>
+      </w:r>
+      <w:r>
+        <w:rPr>
+          <w:lang w:val="pt-PT"/>
+        </w:rPr>
+        <w:t>Existe uma lista para escolher o país de preferência do utilizador</w:t>
+      </w:r>
+    </w:p>
+    <w:p>
+      <w:pPr>
+        <w:rPr>
+          <w:lang w:val="pt-PT"/>
+        </w:rPr>
+      </w:pPr>
+      <w:r>
+        <w:rPr>
+          <w:lang w:val="pt-PT"/>
+        </w:rPr>
+        <w:tab/>
+      </w:r>
+      <w:r>
+        <w:rPr>
+          <w:b/>
+          <w:szCs w:val="32"/>
+          <w:lang w:val="pt-PT"/>
+        </w:rPr>
         <w:t>PAGTEST.0</w:t>
       </w:r>
       <w:r>
@@ -2827,15 +2851,7 @@
           <w:szCs w:val="32"/>
           <w:lang w:val="pt-PT"/>
         </w:rPr>
-        <w:t>2</w:t>
-      </w:r>
-      <w:r>
-        <w:rPr>
-          <w:b/>
-          <w:szCs w:val="32"/>
-          <w:lang w:val="pt-PT"/>
-        </w:rPr>
-        <w:t>.00</w:t>
+        <w:t>2.00.04</w:t>
       </w:r>
       <w:r>
         <w:rPr>
@@ -2849,19 +2865,7 @@
         <w:rPr>
           <w:lang w:val="pt-PT"/>
         </w:rPr>
-        <w:t xml:space="preserve">A </w:t>
-      </w:r>
-      <w:r>
-        <w:rPr>
-          <w:lang w:val="pt-PT"/>
-        </w:rPr>
-        <w:t>página</w:t>
-      </w:r>
-      <w:r>
-        <w:rPr>
-          <w:lang w:val="pt-PT"/>
-        </w:rPr>
-        <w:t xml:space="preserve"> de registos deve conter os seguintes aspetos:</w:t>
+        <w:t>Existe uma lista para escolher a língua de preferência do utilizador</w:t>
       </w:r>
     </w:p>
     <w:p>
@@ -2890,15 +2894,7 @@
           <w:szCs w:val="32"/>
           <w:lang w:val="pt-PT"/>
         </w:rPr>
-        <w:t>2.00</w:t>
-      </w:r>
-      <w:r>
-        <w:rPr>
-          <w:b/>
-          <w:szCs w:val="32"/>
-          <w:lang w:val="pt-PT"/>
-        </w:rPr>
-        <w:t>.00</w:t>
+        <w:t>2.00.05</w:t>
       </w:r>
       <w:r>
         <w:rPr>
@@ -2912,303 +2908,6 @@
         <w:rPr>
           <w:lang w:val="pt-PT"/>
         </w:rPr>
-        <w:t xml:space="preserve">Campo para introduzir o </w:t>
-      </w:r>
-      <w:proofErr w:type="spellStart"/>
-      <w:r>
-        <w:rPr>
-          <w:lang w:val="pt-PT"/>
-        </w:rPr>
-        <w:t>username</w:t>
-      </w:r>
-      <w:proofErr w:type="spellEnd"/>
-      <w:r>
-        <w:rPr>
-          <w:lang w:val="pt-PT"/>
-        </w:rPr>
-        <w:t xml:space="preserve"> a usar no sistema;</w:t>
-      </w:r>
-    </w:p>
-    <w:p>
-      <w:pPr>
-        <w:rPr>
-          <w:lang w:val="pt-PT"/>
-        </w:rPr>
-      </w:pPr>
-      <w:r>
-        <w:rPr>
-          <w:lang w:val="pt-PT"/>
-        </w:rPr>
-        <w:tab/>
-      </w:r>
-      <w:r>
-        <w:rPr>
-          <w:b/>
-          <w:szCs w:val="32"/>
-          <w:lang w:val="pt-PT"/>
-        </w:rPr>
-        <w:t>PAGTEST.0</w:t>
-      </w:r>
-      <w:r>
-        <w:rPr>
-          <w:b/>
-          <w:szCs w:val="32"/>
-          <w:lang w:val="pt-PT"/>
-        </w:rPr>
-        <w:t>2.00</w:t>
-      </w:r>
-      <w:r>
-        <w:rPr>
-          <w:b/>
-          <w:szCs w:val="32"/>
-          <w:lang w:val="pt-PT"/>
-        </w:rPr>
-        <w:t>.01</w:t>
-      </w:r>
-      <w:r>
-        <w:rPr>
-          <w:b/>
-          <w:szCs w:val="32"/>
-          <w:lang w:val="pt-PT"/>
-        </w:rPr>
-        <w:t xml:space="preserve"> - </w:t>
-      </w:r>
-      <w:r>
-        <w:rPr>
-          <w:lang w:val="pt-PT"/>
-        </w:rPr>
-        <w:t xml:space="preserve">Campo para introduzir o </w:t>
-      </w:r>
-      <w:proofErr w:type="gramStart"/>
-      <w:r>
-        <w:rPr>
-          <w:lang w:val="pt-PT"/>
-        </w:rPr>
-        <w:t>email</w:t>
-      </w:r>
-      <w:proofErr w:type="gramEnd"/>
-      <w:r>
-        <w:rPr>
-          <w:lang w:val="pt-PT"/>
-        </w:rPr>
-        <w:t xml:space="preserve"> a usar no sistema;</w:t>
-      </w:r>
-    </w:p>
-    <w:p>
-      <w:pPr>
-        <w:rPr>
-          <w:lang w:val="pt-PT"/>
-        </w:rPr>
-      </w:pPr>
-      <w:r>
-        <w:rPr>
-          <w:lang w:val="pt-PT"/>
-        </w:rPr>
-        <w:tab/>
-      </w:r>
-      <w:r>
-        <w:rPr>
-          <w:b/>
-          <w:szCs w:val="32"/>
-          <w:lang w:val="pt-PT"/>
-        </w:rPr>
-        <w:t>PAGTEST.0</w:t>
-      </w:r>
-      <w:r>
-        <w:rPr>
-          <w:b/>
-          <w:szCs w:val="32"/>
-          <w:lang w:val="pt-PT"/>
-        </w:rPr>
-        <w:t>2.00</w:t>
-      </w:r>
-      <w:r>
-        <w:rPr>
-          <w:b/>
-          <w:szCs w:val="32"/>
-          <w:lang w:val="pt-PT"/>
-        </w:rPr>
-        <w:t>.02</w:t>
-      </w:r>
-      <w:r>
-        <w:rPr>
-          <w:b/>
-          <w:szCs w:val="32"/>
-          <w:lang w:val="pt-PT"/>
-        </w:rPr>
-        <w:t xml:space="preserve"> - </w:t>
-      </w:r>
-      <w:r>
-        <w:rPr>
-          <w:lang w:val="pt-PT"/>
-        </w:rPr>
-        <w:t xml:space="preserve">Campo para introduzir a </w:t>
-      </w:r>
-      <w:proofErr w:type="gramStart"/>
-      <w:r>
-        <w:rPr>
-          <w:lang w:val="pt-PT"/>
-        </w:rPr>
-        <w:t>password</w:t>
-      </w:r>
-      <w:proofErr w:type="gramEnd"/>
-      <w:r>
-        <w:rPr>
-          <w:lang w:val="pt-PT"/>
-        </w:rPr>
-        <w:t xml:space="preserve"> a usar no sistema;</w:t>
-      </w:r>
-    </w:p>
-    <w:p>
-      <w:pPr>
-        <w:rPr>
-          <w:lang w:val="pt-PT"/>
-        </w:rPr>
-      </w:pPr>
-      <w:r>
-        <w:rPr>
-          <w:lang w:val="pt-PT"/>
-        </w:rPr>
-        <w:tab/>
-      </w:r>
-      <w:r>
-        <w:rPr>
-          <w:b/>
-          <w:szCs w:val="32"/>
-          <w:lang w:val="pt-PT"/>
-        </w:rPr>
-        <w:t>PAGTEST.0</w:t>
-      </w:r>
-      <w:r>
-        <w:rPr>
-          <w:b/>
-          <w:szCs w:val="32"/>
-          <w:lang w:val="pt-PT"/>
-        </w:rPr>
-        <w:t>2.00</w:t>
-      </w:r>
-      <w:r>
-        <w:rPr>
-          <w:b/>
-          <w:szCs w:val="32"/>
-          <w:lang w:val="pt-PT"/>
-        </w:rPr>
-        <w:t>.03</w:t>
-      </w:r>
-      <w:r>
-        <w:rPr>
-          <w:b/>
-          <w:szCs w:val="32"/>
-          <w:lang w:val="pt-PT"/>
-        </w:rPr>
-        <w:t xml:space="preserve"> - </w:t>
-      </w:r>
-      <w:r>
-        <w:rPr>
-          <w:lang w:val="pt-PT"/>
-        </w:rPr>
-        <w:t>Existe uma lista para escolher o país de preferência do utilizador</w:t>
-      </w:r>
-    </w:p>
-    <w:p>
-      <w:pPr>
-        <w:rPr>
-          <w:lang w:val="pt-PT"/>
-        </w:rPr>
-      </w:pPr>
-      <w:r>
-        <w:rPr>
-          <w:lang w:val="pt-PT"/>
-        </w:rPr>
-        <w:tab/>
-      </w:r>
-      <w:r>
-        <w:rPr>
-          <w:b/>
-          <w:szCs w:val="32"/>
-          <w:lang w:val="pt-PT"/>
-        </w:rPr>
-        <w:t>PAGTEST.0</w:t>
-      </w:r>
-      <w:r>
-        <w:rPr>
-          <w:b/>
-          <w:szCs w:val="32"/>
-          <w:lang w:val="pt-PT"/>
-        </w:rPr>
-        <w:t>2.00</w:t>
-      </w:r>
-      <w:r>
-        <w:rPr>
-          <w:b/>
-          <w:szCs w:val="32"/>
-          <w:lang w:val="pt-PT"/>
-        </w:rPr>
-        <w:t>.04</w:t>
-      </w:r>
-      <w:r>
-        <w:rPr>
-          <w:b/>
-          <w:szCs w:val="32"/>
-          <w:lang w:val="pt-PT"/>
-        </w:rPr>
-        <w:t xml:space="preserve"> - </w:t>
-      </w:r>
-      <w:r>
-        <w:rPr>
-          <w:lang w:val="pt-PT"/>
-        </w:rPr>
-        <w:t>Existe uma lista para escolher a língua de preferência do utilizador</w:t>
-      </w:r>
-    </w:p>
-    <w:p>
-      <w:pPr>
-        <w:rPr>
-          <w:lang w:val="pt-PT"/>
-        </w:rPr>
-      </w:pPr>
-      <w:r>
-        <w:rPr>
-          <w:lang w:val="pt-PT"/>
-        </w:rPr>
-        <w:tab/>
-      </w:r>
-      <w:r>
-        <w:rPr>
-          <w:b/>
-          <w:szCs w:val="32"/>
-          <w:lang w:val="pt-PT"/>
-        </w:rPr>
-        <w:t>PAGTEST.0</w:t>
-      </w:r>
-      <w:r>
-        <w:rPr>
-          <w:b/>
-          <w:szCs w:val="32"/>
-          <w:lang w:val="pt-PT"/>
-        </w:rPr>
-        <w:t>2.00</w:t>
-      </w:r>
-      <w:r>
-        <w:rPr>
-          <w:b/>
-          <w:szCs w:val="32"/>
-          <w:lang w:val="pt-PT"/>
-        </w:rPr>
-        <w:t>.05</w:t>
-      </w:r>
-      <w:r>
-        <w:rPr>
-          <w:b/>
-          <w:szCs w:val="32"/>
-          <w:lang w:val="pt-PT"/>
-        </w:rPr>
-        <w:t xml:space="preserve"> - </w:t>
-      </w:r>
-      <w:r>
-        <w:rPr>
-          <w:lang w:val="pt-PT"/>
-        </w:rPr>
         <w:t>O utilizador deve poder escolher quais as suas linguagens de programação de eleição.</w:t>
       </w:r>
     </w:p>
@@ -3219,29 +2918,6 @@
           <w:lang w:val="pt-PT"/>
         </w:rPr>
       </w:pPr>
-      <w:r>
-        <w:rPr>
-          <w:color w:val="FF0000"/>
-          <w:lang w:val="pt-PT"/>
-        </w:rPr>
-        <w:t>(</w:t>
-      </w:r>
-      <w:proofErr w:type="spellStart"/>
-      <w:r>
-        <w:rPr>
-          <w:color w:val="FF0000"/>
-          <w:lang w:val="pt-PT"/>
-        </w:rPr>
-        <w:t>imcompleto</w:t>
-      </w:r>
-      <w:proofErr w:type="spellEnd"/>
-      <w:r>
-        <w:rPr>
-          <w:color w:val="FF0000"/>
-          <w:lang w:val="pt-PT"/>
-        </w:rPr>
-        <w:t>)</w:t>
-      </w:r>
     </w:p>
     <w:p>
       <w:pPr>
@@ -3440,7 +3116,7 @@
                     </pic:cNvPicPr>
                   </pic:nvPicPr>
                   <pic:blipFill>
-                    <a:blip r:embed="rId5">
+                    <a:blip r:embed="rId4">
                       <a:extLst>
                         <a:ext uri="{28A0092B-C50C-407E-A947-70E740481C1C}">
                           <a14:useLocalDpi xmlns:a14="http://schemas.microsoft.com/office/drawing/2010/main" val="0"/>
@@ -3508,15 +3184,7 @@
           <w:szCs w:val="32"/>
           <w:lang w:val="pt-PT"/>
         </w:rPr>
-        <w:t>1</w:t>
-      </w:r>
-      <w:r>
-        <w:rPr>
-          <w:b/>
-          <w:szCs w:val="32"/>
-          <w:lang w:val="pt-PT"/>
-        </w:rPr>
-        <w:t>.00</w:t>
+        <w:t>1.00</w:t>
       </w:r>
       <w:r>
         <w:rPr>
@@ -3647,15 +3315,7 @@
           <w:szCs w:val="32"/>
           <w:lang w:val="pt-PT"/>
         </w:rPr>
-        <w:t>0</w:t>
-      </w:r>
-      <w:r>
-        <w:rPr>
-          <w:b/>
-          <w:szCs w:val="32"/>
-          <w:lang w:val="pt-PT"/>
-        </w:rPr>
-        <w:t>3</w:t>
+        <w:t>03</w:t>
       </w:r>
       <w:r>
         <w:rPr>
@@ -3713,7 +3373,7 @@
                     </pic:cNvPicPr>
                   </pic:nvPicPr>
                   <pic:blipFill>
-                    <a:blip r:embed="rId6">
+                    <a:blip r:embed="rId5">
                       <a:extLst>
                         <a:ext uri="{28A0092B-C50C-407E-A947-70E740481C1C}">
                           <a14:useLocalDpi xmlns:a14="http://schemas.microsoft.com/office/drawing/2010/main" val="0"/>
@@ -3790,15 +3450,7 @@
           <w:szCs w:val="32"/>
           <w:lang w:val="pt-PT"/>
         </w:rPr>
-        <w:t>0</w:t>
-      </w:r>
-      <w:r>
-        <w:rPr>
-          <w:b/>
-          <w:szCs w:val="32"/>
-          <w:lang w:val="pt-PT"/>
-        </w:rPr>
-        <w:t>4</w:t>
+        <w:t>04</w:t>
       </w:r>
       <w:r>
         <w:rPr>
@@ -3871,15 +3523,7 @@
           <w:szCs w:val="32"/>
           <w:lang w:val="pt-PT"/>
         </w:rPr>
-        <w:t>04</w:t>
-      </w:r>
-      <w:r>
-        <w:rPr>
-          <w:b/>
-          <w:szCs w:val="32"/>
-          <w:lang w:val="pt-PT"/>
-        </w:rPr>
-        <w:t>.00</w:t>
+        <w:t>04.00</w:t>
       </w:r>
       <w:r>
         <w:rPr>
@@ -3896,21 +3540,12 @@
         </w:rPr>
         <w:t>–</w:t>
       </w:r>
-      <w:proofErr w:type="gramStart"/>
-      <w:r>
-        <w:rPr>
-          <w:szCs w:val="32"/>
-          <w:lang w:val="pt-PT"/>
-        </w:rPr>
-        <w:t>Se</w:t>
-      </w:r>
-      <w:proofErr w:type="gramEnd"/>
-      <w:r>
-        <w:rPr>
-          <w:szCs w:val="32"/>
-          <w:lang w:val="pt-PT"/>
-        </w:rPr>
-        <w:t xml:space="preserve"> a pergunta necessitar do IDE o mesmo será carregado para a página.</w:t>
+      <w:r>
+        <w:rPr>
+          <w:szCs w:val="32"/>
+          <w:lang w:val="pt-PT"/>
+        </w:rPr>
+        <w:t>Se a pergunta necessitar do IDE o mesmo será carregado para a página.</w:t>
       </w:r>
     </w:p>
     <w:p>
@@ -3952,15 +3587,7 @@
           <w:szCs w:val="32"/>
           <w:lang w:val="pt-PT"/>
         </w:rPr>
-        <w:t>04.0</w:t>
-      </w:r>
-      <w:r>
-        <w:rPr>
-          <w:b/>
-          <w:szCs w:val="32"/>
-          <w:lang w:val="pt-PT"/>
-        </w:rPr>
-        <w:t>1</w:t>
+        <w:t>04.01</w:t>
       </w:r>
       <w:r>
         <w:rPr>
@@ -3977,21 +3604,12 @@
         </w:rPr>
         <w:t>–</w:t>
       </w:r>
-      <w:proofErr w:type="gramStart"/>
-      <w:r>
-        <w:rPr>
-          <w:szCs w:val="32"/>
-          <w:lang w:val="pt-PT"/>
-        </w:rPr>
-        <w:t>Se</w:t>
-      </w:r>
-      <w:proofErr w:type="gramEnd"/>
-      <w:r>
-        <w:rPr>
-          <w:szCs w:val="32"/>
-          <w:lang w:val="pt-PT"/>
-        </w:rPr>
-        <w:t xml:space="preserve"> a pergunta for de escolha m</w:t>
+      <w:r>
+        <w:rPr>
+          <w:szCs w:val="32"/>
+          <w:lang w:val="pt-PT"/>
+        </w:rPr>
+        <w:t>Se a pergunta for de escolha m</w:t>
       </w:r>
       <w:r>
         <w:rPr>
@@ -4041,7 +3659,7 @@
                     </pic:cNvPicPr>
                   </pic:nvPicPr>
                   <pic:blipFill>
-                    <a:blip r:embed="rId7">
+                    <a:blip r:embed="rId6">
                       <a:extLst>
                         <a:ext uri="{28A0092B-C50C-407E-A947-70E740481C1C}">
                           <a14:useLocalDpi xmlns:a14="http://schemas.microsoft.com/office/drawing/2010/main" val="0"/>
@@ -4110,15 +3728,7 @@
           <w:szCs w:val="32"/>
           <w:lang w:val="pt-PT"/>
         </w:rPr>
-        <w:t>04.0</w:t>
-      </w:r>
-      <w:r>
-        <w:rPr>
-          <w:b/>
-          <w:szCs w:val="32"/>
-          <w:lang w:val="pt-PT"/>
-        </w:rPr>
-        <w:t>2</w:t>
+        <w:t>04.02</w:t>
       </w:r>
       <w:r>
         <w:rPr>
@@ -4135,21 +3745,12 @@
         </w:rPr>
         <w:t>–</w:t>
       </w:r>
-      <w:proofErr w:type="gramStart"/>
-      <w:r>
-        <w:rPr>
-          <w:szCs w:val="32"/>
-          <w:lang w:val="pt-PT"/>
-        </w:rPr>
-        <w:t>Se</w:t>
-      </w:r>
-      <w:proofErr w:type="gramEnd"/>
-      <w:r>
-        <w:rPr>
-          <w:szCs w:val="32"/>
-          <w:lang w:val="pt-PT"/>
-        </w:rPr>
-        <w:t xml:space="preserve"> a pergunta tiver uma resposta em formato textual, a página vai mostrar uma área onde possa ser introduzido a resposta do aluno.</w:t>
+      <w:r>
+        <w:rPr>
+          <w:szCs w:val="32"/>
+          <w:lang w:val="pt-PT"/>
+        </w:rPr>
+        <w:t>Se a pergunta tiver uma resposta em formato textual, a página vai mostrar uma área onde possa ser introduzido a resposta do aluno.</w:t>
       </w:r>
     </w:p>
     <w:p>
@@ -4190,15 +3791,7 @@
           <w:szCs w:val="32"/>
           <w:lang w:val="pt-PT"/>
         </w:rPr>
-        <w:t>0</w:t>
-      </w:r>
-      <w:r>
-        <w:rPr>
-          <w:b/>
-          <w:szCs w:val="32"/>
-          <w:lang w:val="pt-PT"/>
-        </w:rPr>
-        <w:t xml:space="preserve">5 - </w:t>
+        <w:t xml:space="preserve">05 - </w:t>
       </w:r>
       <w:r>
         <w:rPr>
@@ -4253,23 +3846,7 @@
           <w:szCs w:val="32"/>
           <w:lang w:val="pt-PT"/>
         </w:rPr>
-        <w:t>05</w:t>
-      </w:r>
-      <w:r>
-        <w:rPr>
-          <w:b/>
-          <w:szCs w:val="32"/>
-          <w:lang w:val="pt-PT"/>
-        </w:rPr>
-        <w:t>.00</w:t>
-      </w:r>
-      <w:r>
-        <w:rPr>
-          <w:b/>
-          <w:szCs w:val="32"/>
-          <w:lang w:val="pt-PT"/>
-        </w:rPr>
-        <w:t xml:space="preserve"> - </w:t>
+        <w:t xml:space="preserve">05.00 - </w:t>
       </w:r>
       <w:r>
         <w:rPr>
@@ -4338,23 +3915,7 @@
           <w:szCs w:val="32"/>
           <w:lang w:val="pt-PT"/>
         </w:rPr>
-        <w:t>05</w:t>
-      </w:r>
-      <w:r>
-        <w:rPr>
-          <w:b/>
-          <w:szCs w:val="32"/>
-          <w:lang w:val="pt-PT"/>
-        </w:rPr>
-        <w:t>.01</w:t>
-      </w:r>
-      <w:r>
-        <w:rPr>
-          <w:b/>
-          <w:szCs w:val="32"/>
-          <w:lang w:val="pt-PT"/>
-        </w:rPr>
-        <w:t xml:space="preserve"> - </w:t>
+        <w:t xml:space="preserve">05.01 - </w:t>
       </w:r>
       <w:r>
         <w:rPr>
@@ -4409,23 +3970,7 @@
           <w:szCs w:val="32"/>
           <w:lang w:val="pt-PT"/>
         </w:rPr>
-        <w:t>05.0</w:t>
-      </w:r>
-      <w:r>
-        <w:rPr>
-          <w:b/>
-          <w:szCs w:val="32"/>
-          <w:lang w:val="pt-PT"/>
-        </w:rPr>
-        <w:t>2</w:t>
-      </w:r>
-      <w:r>
-        <w:rPr>
-          <w:b/>
-          <w:szCs w:val="32"/>
-          <w:lang w:val="pt-PT"/>
-        </w:rPr>
-        <w:t xml:space="preserve"> - </w:t>
+        <w:t xml:space="preserve">05.02 - </w:t>
       </w:r>
       <w:r>
         <w:rPr>
@@ -4494,15 +4039,217 @@
           <w:szCs w:val="32"/>
           <w:lang w:val="pt-PT"/>
         </w:rPr>
-        <w:t>05.02</w:t>
-      </w:r>
-      <w:r>
-        <w:rPr>
-          <w:b/>
-          <w:szCs w:val="32"/>
-          <w:lang w:val="pt-PT"/>
-        </w:rPr>
-        <w:t>.00</w:t>
+        <w:t xml:space="preserve">05.02.00 - </w:t>
+      </w:r>
+      <w:r>
+        <w:rPr>
+          <w:szCs w:val="32"/>
+          <w:lang w:val="pt-PT"/>
+        </w:rPr>
+        <w:t>Feito (verde)</w:t>
+      </w:r>
+    </w:p>
+    <w:p>
+      <w:pPr>
+        <w:jc w:val="both"/>
+        <w:rPr>
+          <w:szCs w:val="32"/>
+          <w:lang w:val="pt-PT"/>
+        </w:rPr>
+      </w:pPr>
+      <w:r>
+        <w:rPr>
+          <w:szCs w:val="32"/>
+          <w:lang w:val="pt-PT"/>
+        </w:rPr>
+        <w:tab/>
+      </w:r>
+      <w:r>
+        <w:rPr>
+          <w:szCs w:val="32"/>
+          <w:lang w:val="pt-PT"/>
+        </w:rPr>
+        <w:tab/>
+      </w:r>
+      <w:r>
+        <w:rPr>
+          <w:b/>
+          <w:szCs w:val="32"/>
+          <w:lang w:val="pt-PT"/>
+        </w:rPr>
+        <w:t>PAGTEST.</w:t>
+      </w:r>
+      <w:r>
+        <w:rPr>
+          <w:b/>
+          <w:szCs w:val="32"/>
+          <w:lang w:val="pt-PT"/>
+        </w:rPr>
+        <w:t xml:space="preserve"> </w:t>
+      </w:r>
+      <w:r>
+        <w:rPr>
+          <w:b/>
+          <w:szCs w:val="32"/>
+          <w:lang w:val="pt-PT"/>
+        </w:rPr>
+        <w:t>03</w:t>
+      </w:r>
+      <w:r>
+        <w:rPr>
+          <w:b/>
+          <w:szCs w:val="32"/>
+          <w:lang w:val="pt-PT"/>
+        </w:rPr>
+        <w:t>.</w:t>
+      </w:r>
+      <w:r>
+        <w:rPr>
+          <w:b/>
+          <w:szCs w:val="32"/>
+          <w:lang w:val="pt-PT"/>
+        </w:rPr>
+        <w:t xml:space="preserve">05.02.01 - </w:t>
+      </w:r>
+      <w:r>
+        <w:rPr>
+          <w:szCs w:val="32"/>
+          <w:lang w:val="pt-PT"/>
+        </w:rPr>
+        <w:t>Parado</w:t>
+      </w:r>
+      <w:r>
+        <w:rPr>
+          <w:szCs w:val="32"/>
+          <w:lang w:val="pt-PT"/>
+        </w:rPr>
+        <w:t xml:space="preserve"> (amarelo)</w:t>
+      </w:r>
+    </w:p>
+    <w:p>
+      <w:pPr>
+        <w:jc w:val="both"/>
+        <w:rPr>
+          <w:szCs w:val="32"/>
+          <w:lang w:val="pt-PT"/>
+        </w:rPr>
+      </w:pPr>
+      <w:r>
+        <w:rPr>
+          <w:szCs w:val="32"/>
+          <w:lang w:val="pt-PT"/>
+        </w:rPr>
+        <w:tab/>
+      </w:r>
+      <w:r>
+        <w:rPr>
+          <w:szCs w:val="32"/>
+          <w:lang w:val="pt-PT"/>
+        </w:rPr>
+        <w:tab/>
+      </w:r>
+      <w:r>
+        <w:rPr>
+          <w:b/>
+          <w:szCs w:val="32"/>
+          <w:lang w:val="pt-PT"/>
+        </w:rPr>
+        <w:t>PAGTEST.</w:t>
+      </w:r>
+      <w:r>
+        <w:rPr>
+          <w:b/>
+          <w:szCs w:val="32"/>
+          <w:lang w:val="pt-PT"/>
+        </w:rPr>
+        <w:t xml:space="preserve"> </w:t>
+      </w:r>
+      <w:r>
+        <w:rPr>
+          <w:b/>
+          <w:szCs w:val="32"/>
+          <w:lang w:val="pt-PT"/>
+        </w:rPr>
+        <w:t>03</w:t>
+      </w:r>
+      <w:r>
+        <w:rPr>
+          <w:b/>
+          <w:szCs w:val="32"/>
+          <w:lang w:val="pt-PT"/>
+        </w:rPr>
+        <w:t>.</w:t>
+      </w:r>
+      <w:r>
+        <w:rPr>
+          <w:b/>
+          <w:szCs w:val="32"/>
+          <w:lang w:val="pt-PT"/>
+        </w:rPr>
+        <w:t xml:space="preserve">05.02.02 - </w:t>
+      </w:r>
+      <w:r>
+        <w:rPr>
+          <w:szCs w:val="32"/>
+          <w:lang w:val="pt-PT"/>
+        </w:rPr>
+        <w:t>Por fazer (Laranja)</w:t>
+      </w:r>
+    </w:p>
+    <w:p>
+      <w:pPr>
+        <w:rPr>
+          <w:b/>
+          <w:szCs w:val="32"/>
+          <w:lang w:val="pt-PT"/>
+        </w:rPr>
+      </w:pPr>
+    </w:p>
+    <w:p>
+      <w:pPr>
+        <w:rPr>
+          <w:lang w:val="pt-PT"/>
+        </w:rPr>
+      </w:pPr>
+      <w:r>
+        <w:rPr>
+          <w:b/>
+          <w:szCs w:val="32"/>
+          <w:lang w:val="pt-PT"/>
+        </w:rPr>
+        <w:t>PAGTEST.</w:t>
+      </w:r>
+      <w:r>
+        <w:rPr>
+          <w:b/>
+          <w:szCs w:val="32"/>
+          <w:lang w:val="pt-PT"/>
+        </w:rPr>
+        <w:t xml:space="preserve"> </w:t>
+      </w:r>
+      <w:r>
+        <w:rPr>
+          <w:b/>
+          <w:szCs w:val="32"/>
+          <w:lang w:val="pt-PT"/>
+        </w:rPr>
+        <w:t>03</w:t>
+      </w:r>
+      <w:r>
+        <w:rPr>
+          <w:b/>
+          <w:szCs w:val="32"/>
+          <w:lang w:val="pt-PT"/>
+        </w:rPr>
+        <w:t>.0</w:t>
+      </w:r>
+      <w:r>
+        <w:rPr>
+          <w:b/>
+          <w:szCs w:val="32"/>
+          <w:lang w:val="pt-PT"/>
+        </w:rPr>
+        <w:t>6</w:t>
       </w:r>
       <w:r>
         <w:rPr>
@@ -4514,382 +4261,119 @@
       </w:r>
       <w:r>
         <w:rPr>
-          <w:szCs w:val="32"/>
-          <w:lang w:val="pt-PT"/>
-        </w:rPr>
-        <w:t>Feito (verde)</w:t>
-      </w:r>
-    </w:p>
-    <w:p>
-      <w:pPr>
-        <w:jc w:val="both"/>
-        <w:rPr>
-          <w:szCs w:val="32"/>
-          <w:lang w:val="pt-PT"/>
-        </w:rPr>
-      </w:pPr>
-      <w:r>
-        <w:rPr>
-          <w:szCs w:val="32"/>
+          <w:lang w:val="pt-PT"/>
+        </w:rPr>
+        <w:t>O tempo termina e as respostas do aluno são enviadas automaticamente para a base de Dados;</w:t>
+      </w:r>
+    </w:p>
+    <w:p>
+      <w:pPr>
+        <w:rPr>
+          <w:lang w:val="pt-PT"/>
+        </w:rPr>
+      </w:pPr>
+      <w:r>
+        <w:rPr>
+          <w:b/>
+          <w:szCs w:val="32"/>
+          <w:lang w:val="pt-PT"/>
+        </w:rPr>
+        <w:t>PAGTEST.</w:t>
+      </w:r>
+      <w:r>
+        <w:rPr>
+          <w:b/>
+          <w:szCs w:val="32"/>
+          <w:lang w:val="pt-PT"/>
+        </w:rPr>
+        <w:t xml:space="preserve"> </w:t>
+      </w:r>
+      <w:r>
+        <w:rPr>
+          <w:b/>
+          <w:szCs w:val="32"/>
+          <w:lang w:val="pt-PT"/>
+        </w:rPr>
+        <w:t>03</w:t>
+      </w:r>
+      <w:r>
+        <w:rPr>
+          <w:b/>
+          <w:szCs w:val="32"/>
+          <w:lang w:val="pt-PT"/>
+        </w:rPr>
+        <w:t>.0</w:t>
+      </w:r>
+      <w:r>
+        <w:rPr>
+          <w:b/>
+          <w:szCs w:val="32"/>
+          <w:lang w:val="pt-PT"/>
+        </w:rPr>
+        <w:t>7</w:t>
+      </w:r>
+      <w:r>
+        <w:rPr>
+          <w:b/>
+          <w:szCs w:val="32"/>
+          <w:lang w:val="pt-PT"/>
+        </w:rPr>
+        <w:t xml:space="preserve"> - </w:t>
+      </w:r>
+      <w:r>
+        <w:rPr>
+          <w:lang w:val="pt-PT"/>
+        </w:rPr>
+        <w:t>Depois do tempo ter terminado se o aluno tentar enviar as respostas a nota vai ser à mesma zero, o que implica que não haja atualização de valores na BD depois do tempo ter terminado.</w:t>
+      </w:r>
+    </w:p>
+    <w:p>
+      <w:pPr>
+        <w:rPr>
+          <w:lang w:val="pt-PT"/>
+        </w:rPr>
+      </w:pPr>
+    </w:p>
+    <w:p>
+      <w:pPr>
+        <w:rPr>
+          <w:lang w:val="pt-PT"/>
+        </w:rPr>
+      </w:pPr>
+    </w:p>
+    <w:p>
+      <w:pPr>
+        <w:rPr>
+          <w:lang w:val="pt-PT"/>
+        </w:rPr>
+      </w:pPr>
+    </w:p>
+    <w:p>
+      <w:pPr>
+        <w:rPr>
+          <w:lang w:val="pt-PT"/>
+        </w:rPr>
+      </w:pPr>
+    </w:p>
+    <w:p>
+      <w:pPr>
+        <w:pBdr>
+          <w:bottom w:val="single" w:sz="12" w:space="1" w:color="auto"/>
+        </w:pBdr>
+        <w:rPr>
+          <w:lang w:val="pt-PT"/>
+        </w:rPr>
+      </w:pPr>
+      <w:r>
+        <w:rPr>
           <w:lang w:val="pt-PT"/>
         </w:rPr>
         <w:tab/>
       </w:r>
-      <w:r>
-        <w:rPr>
-          <w:szCs w:val="32"/>
-          <w:lang w:val="pt-PT"/>
-        </w:rPr>
-        <w:tab/>
-      </w:r>
-      <w:r>
-        <w:rPr>
-          <w:b/>
-          <w:szCs w:val="32"/>
-          <w:lang w:val="pt-PT"/>
-        </w:rPr>
-        <w:t>PAGTEST.</w:t>
-      </w:r>
-      <w:r>
-        <w:rPr>
-          <w:b/>
-          <w:szCs w:val="32"/>
-          <w:lang w:val="pt-PT"/>
-        </w:rPr>
-        <w:t xml:space="preserve"> </w:t>
-      </w:r>
-      <w:r>
-        <w:rPr>
-          <w:b/>
-          <w:szCs w:val="32"/>
-          <w:lang w:val="pt-PT"/>
-        </w:rPr>
-        <w:t>03</w:t>
-      </w:r>
-      <w:r>
-        <w:rPr>
-          <w:b/>
-          <w:szCs w:val="32"/>
-          <w:lang w:val="pt-PT"/>
-        </w:rPr>
-        <w:t>.</w:t>
-      </w:r>
-      <w:r>
-        <w:rPr>
-          <w:b/>
-          <w:szCs w:val="32"/>
-          <w:lang w:val="pt-PT"/>
-        </w:rPr>
-        <w:t>05.02.0</w:t>
-      </w:r>
-      <w:r>
-        <w:rPr>
-          <w:b/>
-          <w:szCs w:val="32"/>
-          <w:lang w:val="pt-PT"/>
-        </w:rPr>
-        <w:t>1</w:t>
-      </w:r>
-      <w:r>
-        <w:rPr>
-          <w:b/>
-          <w:szCs w:val="32"/>
-          <w:lang w:val="pt-PT"/>
-        </w:rPr>
-        <w:t xml:space="preserve"> - </w:t>
-      </w:r>
-      <w:r>
-        <w:rPr>
-          <w:szCs w:val="32"/>
-          <w:lang w:val="pt-PT"/>
-        </w:rPr>
-        <w:t>Parado</w:t>
-      </w:r>
-      <w:r>
-        <w:rPr>
-          <w:szCs w:val="32"/>
-          <w:lang w:val="pt-PT"/>
-        </w:rPr>
-        <w:t xml:space="preserve"> (amarelo)</w:t>
-      </w:r>
-    </w:p>
-    <w:p>
-      <w:pPr>
-        <w:jc w:val="both"/>
-        <w:rPr>
-          <w:szCs w:val="32"/>
-          <w:lang w:val="pt-PT"/>
-        </w:rPr>
-      </w:pPr>
-      <w:r>
-        <w:rPr>
-          <w:szCs w:val="32"/>
-          <w:lang w:val="pt-PT"/>
-        </w:rPr>
-        <w:tab/>
-      </w:r>
-      <w:r>
-        <w:rPr>
-          <w:szCs w:val="32"/>
-          <w:lang w:val="pt-PT"/>
-        </w:rPr>
-        <w:tab/>
-      </w:r>
-      <w:r>
-        <w:rPr>
-          <w:b/>
-          <w:szCs w:val="32"/>
-          <w:lang w:val="pt-PT"/>
-        </w:rPr>
-        <w:t>PAGTEST.</w:t>
-      </w:r>
-      <w:r>
-        <w:rPr>
-          <w:b/>
-          <w:szCs w:val="32"/>
-          <w:lang w:val="pt-PT"/>
-        </w:rPr>
-        <w:t xml:space="preserve"> </w:t>
-      </w:r>
-      <w:r>
-        <w:rPr>
-          <w:b/>
-          <w:szCs w:val="32"/>
-          <w:lang w:val="pt-PT"/>
-        </w:rPr>
-        <w:t>03</w:t>
-      </w:r>
-      <w:r>
-        <w:rPr>
-          <w:b/>
-          <w:szCs w:val="32"/>
-          <w:lang w:val="pt-PT"/>
-        </w:rPr>
-        <w:t>.</w:t>
-      </w:r>
-      <w:r>
-        <w:rPr>
-          <w:b/>
-          <w:szCs w:val="32"/>
-          <w:lang w:val="pt-PT"/>
-        </w:rPr>
-        <w:t>05.02.0</w:t>
-      </w:r>
-      <w:r>
-        <w:rPr>
-          <w:b/>
-          <w:szCs w:val="32"/>
-          <w:lang w:val="pt-PT"/>
-        </w:rPr>
-        <w:t>2</w:t>
-      </w:r>
-      <w:r>
-        <w:rPr>
-          <w:b/>
-          <w:szCs w:val="32"/>
-          <w:lang w:val="pt-PT"/>
-        </w:rPr>
-        <w:t xml:space="preserve"> - </w:t>
-      </w:r>
-      <w:r>
-        <w:rPr>
-          <w:szCs w:val="32"/>
-          <w:lang w:val="pt-PT"/>
-        </w:rPr>
-        <w:t>Por fazer (</w:t>
-      </w:r>
-      <w:r>
-        <w:rPr>
-          <w:szCs w:val="32"/>
-          <w:lang w:val="pt-PT"/>
-        </w:rPr>
-        <w:t>Laranja</w:t>
-      </w:r>
-      <w:r>
-        <w:rPr>
-          <w:szCs w:val="32"/>
-          <w:lang w:val="pt-PT"/>
-        </w:rPr>
-        <w:t>)</w:t>
-      </w:r>
-    </w:p>
-    <w:p>
-      <w:pPr>
-        <w:rPr>
-          <w:b/>
-          <w:szCs w:val="32"/>
-          <w:lang w:val="pt-PT"/>
-        </w:rPr>
-      </w:pPr>
-    </w:p>
-    <w:p>
-      <w:pPr>
-        <w:rPr>
-          <w:lang w:val="pt-PT"/>
-        </w:rPr>
-      </w:pPr>
-      <w:r>
-        <w:rPr>
-          <w:b/>
-          <w:szCs w:val="32"/>
-          <w:lang w:val="pt-PT"/>
-        </w:rPr>
-        <w:t>PAGTEST.</w:t>
-      </w:r>
-      <w:r>
-        <w:rPr>
-          <w:b/>
-          <w:szCs w:val="32"/>
-          <w:lang w:val="pt-PT"/>
-        </w:rPr>
-        <w:t xml:space="preserve"> </w:t>
-      </w:r>
-      <w:r>
-        <w:rPr>
-          <w:b/>
-          <w:szCs w:val="32"/>
-          <w:lang w:val="pt-PT"/>
-        </w:rPr>
-        <w:t>03</w:t>
-      </w:r>
-      <w:r>
-        <w:rPr>
-          <w:b/>
-          <w:szCs w:val="32"/>
-          <w:lang w:val="pt-PT"/>
-        </w:rPr>
-        <w:t>.0</w:t>
-      </w:r>
-      <w:r>
-        <w:rPr>
-          <w:b/>
-          <w:szCs w:val="32"/>
-          <w:lang w:val="pt-PT"/>
-        </w:rPr>
-        <w:t>6</w:t>
-      </w:r>
-      <w:r>
-        <w:rPr>
-          <w:b/>
-          <w:szCs w:val="32"/>
-          <w:lang w:val="pt-PT"/>
-        </w:rPr>
-        <w:t xml:space="preserve"> - </w:t>
-      </w:r>
-      <w:r>
-        <w:rPr>
-          <w:lang w:val="pt-PT"/>
-        </w:rPr>
-        <w:t>O tempo termina e as respostas do aluno são enviadas automaticamente para a base de Dados;</w:t>
-      </w:r>
-    </w:p>
-    <w:p>
-      <w:pPr>
-        <w:rPr>
-          <w:lang w:val="pt-PT"/>
-        </w:rPr>
-      </w:pPr>
-      <w:r>
-        <w:rPr>
-          <w:b/>
-          <w:szCs w:val="32"/>
-          <w:lang w:val="pt-PT"/>
-        </w:rPr>
-        <w:t>PAGTEST.</w:t>
-      </w:r>
-      <w:r>
-        <w:rPr>
-          <w:b/>
-          <w:szCs w:val="32"/>
-          <w:lang w:val="pt-PT"/>
-        </w:rPr>
-        <w:t xml:space="preserve"> </w:t>
-      </w:r>
-      <w:r>
-        <w:rPr>
-          <w:b/>
-          <w:szCs w:val="32"/>
-          <w:lang w:val="pt-PT"/>
-        </w:rPr>
-        <w:t>03</w:t>
-      </w:r>
-      <w:bookmarkStart w:id="0" w:name="_GoBack"/>
-      <w:bookmarkEnd w:id="0"/>
-      <w:r>
-        <w:rPr>
-          <w:b/>
-          <w:szCs w:val="32"/>
-          <w:lang w:val="pt-PT"/>
-        </w:rPr>
-        <w:t>.0</w:t>
-      </w:r>
-      <w:r>
-        <w:rPr>
-          <w:b/>
-          <w:szCs w:val="32"/>
-          <w:lang w:val="pt-PT"/>
-        </w:rPr>
-        <w:t>7</w:t>
-      </w:r>
-      <w:r>
-        <w:rPr>
-          <w:b/>
-          <w:szCs w:val="32"/>
-          <w:lang w:val="pt-PT"/>
-        </w:rPr>
-        <w:t xml:space="preserve"> - </w:t>
-      </w:r>
-      <w:r>
-        <w:rPr>
-          <w:lang w:val="pt-PT"/>
-        </w:rPr>
-        <w:t>Depois do tempo ter terminado se o aluno tentar enviar as respostas a nota vai ser à mesma zero, o que implica que não haja atualização de valores na BD depois do tempo ter terminado.</w:t>
-      </w:r>
-    </w:p>
-    <w:p>
-      <w:pPr>
-        <w:rPr>
-          <w:lang w:val="pt-PT"/>
-        </w:rPr>
-      </w:pPr>
-    </w:p>
-    <w:p>
-      <w:pPr>
-        <w:rPr>
-          <w:lang w:val="pt-PT"/>
-        </w:rPr>
-      </w:pPr>
-    </w:p>
-    <w:p>
-      <w:pPr>
-        <w:rPr>
-          <w:lang w:val="pt-PT"/>
-        </w:rPr>
-      </w:pPr>
-    </w:p>
-    <w:p>
-      <w:pPr>
-        <w:rPr>
-          <w:lang w:val="pt-PT"/>
-        </w:rPr>
-      </w:pPr>
-    </w:p>
-    <w:p>
-      <w:pPr>
-        <w:rPr>
-          <w:lang w:val="pt-PT"/>
-        </w:rPr>
-      </w:pPr>
-      <w:r>
-        <w:rPr>
-          <w:lang w:val="pt-PT"/>
-        </w:rPr>
-        <w:tab/>
-      </w:r>
-      <w:hyperlink r:id="rId8" w:history="1">
+      <w:hyperlink r:id="rId7" w:history="1">
         <w:r>
           <w:rPr>
-            <w:rStyle w:val="Hiperligao"/>
+            <w:rStyle w:val="Hyperlink"/>
             <w:lang w:val="pt-PT"/>
           </w:rPr>
           <w:t>http://www.slideshare.net/milena/actividade-teste-moodle-presentation</w:t>
@@ -4898,23 +4382,35 @@
     </w:p>
     <w:p>
       <w:pPr>
-        <w:rPr>
-          <w:lang w:val="pt-PT"/>
-        </w:rPr>
-      </w:pPr>
-      <w:r>
-        <w:rPr>
-          <w:lang w:val="pt-PT"/>
-        </w:rPr>
-        <w:tab/>
-      </w:r>
-    </w:p>
-    <w:p>
-      <w:pPr>
-        <w:rPr>
-          <w:lang w:val="pt-PT"/>
-        </w:rPr>
-      </w:pPr>
+        <w:jc w:val="center"/>
+        <w:rPr>
+          <w:b/>
+          <w:lang w:val="pt-PT"/>
+        </w:rPr>
+      </w:pPr>
+      <w:r>
+        <w:rPr>
+          <w:b/>
+          <w:lang w:val="pt-PT"/>
+        </w:rPr>
+        <w:t>FECHADA</w:t>
+      </w:r>
+      <w:r>
+        <w:rPr>
+          <w:b/>
+          <w:lang w:val="pt-PT"/>
+        </w:rPr>
+        <w:t xml:space="preserve"> – 23/05/2013</w:t>
+      </w:r>
+    </w:p>
+    <w:p>
+      <w:pPr>
+        <w:rPr>
+          <w:lang w:val="pt-PT"/>
+        </w:rPr>
+      </w:pPr>
+      <w:bookmarkStart w:id="0" w:name="_GoBack"/>
+      <w:bookmarkEnd w:id="0"/>
       <w:r>
         <w:rPr>
           <w:lang w:val="pt-PT"/>
@@ -4940,7 +4436,7 @@
 </file>
 
 <file path=word/styles.xml><?xml version="1.0" encoding="utf-8"?>
-<w:styles xmlns:mc="http://schemas.openxmlformats.org/markup-compatibility/2006" xmlns:r="http://schemas.openxmlformats.org/officeDocument/2006/relationships" xmlns:w="http://schemas.openxmlformats.org/wordprocessingml/2006/main" xmlns:w14="http://schemas.microsoft.com/office/word/2010/wordml" mc:Ignorable="w14">
+<w:styles xmlns:mc="http://schemas.openxmlformats.org/markup-compatibility/2006" xmlns:r="http://schemas.openxmlformats.org/officeDocument/2006/relationships" xmlns:w="http://schemas.openxmlformats.org/wordprocessingml/2006/main" xmlns:w14="http://schemas.microsoft.com/office/word/2010/wordml" xmlns:w15="http://schemas.microsoft.com/office/word/2012/wordml" mc:Ignorable="w14 w15">
   <w:docDefaults>
     <w:rPrDefault>
       <w:rPr>
@@ -4956,144 +4452,378 @@
       </w:pPr>
     </w:pPrDefault>
   </w:docDefaults>
-  <w:latentStyles w:defLockedState="0" w:defUIPriority="99" w:defSemiHidden="1" w:defUnhideWhenUsed="1" w:defQFormat="0" w:count="267">
-    <w:lsdException w:name="Normal" w:semiHidden="0" w:uiPriority="0" w:unhideWhenUsed="0" w:qFormat="1"/>
-    <w:lsdException w:name="heading 1" w:semiHidden="0" w:uiPriority="9" w:unhideWhenUsed="0" w:qFormat="1"/>
-    <w:lsdException w:name="heading 2" w:uiPriority="9" w:qFormat="1"/>
-    <w:lsdException w:name="heading 3" w:uiPriority="9" w:qFormat="1"/>
-    <w:lsdException w:name="heading 4" w:uiPriority="9" w:qFormat="1"/>
-    <w:lsdException w:name="heading 5" w:uiPriority="9" w:qFormat="1"/>
-    <w:lsdException w:name="heading 6" w:uiPriority="9" w:qFormat="1"/>
-    <w:lsdException w:name="heading 7" w:uiPriority="9" w:qFormat="1"/>
-    <w:lsdException w:name="heading 8" w:uiPriority="9" w:qFormat="1"/>
-    <w:lsdException w:name="heading 9" w:uiPriority="9" w:qFormat="1"/>
-    <w:lsdException w:name="toc 1" w:uiPriority="39"/>
-    <w:lsdException w:name="toc 2" w:uiPriority="39"/>
-    <w:lsdException w:name="toc 3" w:uiPriority="39"/>
-    <w:lsdException w:name="toc 4" w:uiPriority="39"/>
-    <w:lsdException w:name="toc 5" w:uiPriority="39"/>
-    <w:lsdException w:name="toc 6" w:uiPriority="39"/>
-    <w:lsdException w:name="toc 7" w:uiPriority="39"/>
-    <w:lsdException w:name="toc 8" w:uiPriority="39"/>
-    <w:lsdException w:name="toc 9" w:uiPriority="39"/>
-    <w:lsdException w:name="caption" w:uiPriority="35" w:qFormat="1"/>
-    <w:lsdException w:name="Title" w:semiHidden="0" w:uiPriority="10" w:unhideWhenUsed="0" w:qFormat="1"/>
-    <w:lsdException w:name="Default Paragraph Font" w:uiPriority="1"/>
-    <w:lsdException w:name="Subtitle" w:semiHidden="0" w:uiPriority="11" w:unhideWhenUsed="0" w:qFormat="1"/>
-    <w:lsdException w:name="Strong" w:semiHidden="0" w:uiPriority="22" w:unhideWhenUsed="0" w:qFormat="1"/>
-    <w:lsdException w:name="Emphasis" w:semiHidden="0" w:uiPriority="20" w:unhideWhenUsed="0" w:qFormat="1"/>
-    <w:lsdException w:name="Table Grid" w:semiHidden="0" w:uiPriority="59" w:unhideWhenUsed="0"/>
-    <w:lsdException w:name="Placeholder Text" w:unhideWhenUsed="0"/>
-    <w:lsdException w:name="No Spacing" w:semiHidden="0" w:uiPriority="1" w:unhideWhenUsed="0" w:qFormat="1"/>
-    <w:lsdException w:name="Light Shading" w:semiHidden="0" w:uiPriority="60" w:unhideWhenUsed="0"/>
-    <w:lsdException w:name="Light List" w:semiHidden="0" w:uiPriority="61" w:unhideWhenUsed="0"/>
-    <w:lsdException w:name="Light Grid" w:semiHidden="0" w:uiPriority="62" w:unhideWhenUsed="0"/>
-    <w:lsdException w:name="Medium Shading 1" w:semiHidden="0" w:uiPriority="63" w:unhideWhenUsed="0"/>
-    <w:lsdException w:name="Medium Shading 2" w:semiHidden="0" w:uiPriority="64" w:unhideWhenUsed="0"/>
-    <w:lsdException w:name="Medium List 1" w:semiHidden="0" w:uiPriority="65" w:unhideWhenUsed="0"/>
-    <w:lsdException w:name="Medium List 2" w:semiHidden="0" w:uiPriority="66" w:unhideWhenUsed="0"/>
-    <w:lsdException w:name="Medium Grid 1" w:semiHidden="0" w:uiPriority="67" w:unhideWhenUsed="0"/>
-    <w:lsdException w:name="Medium Grid 2" w:semiHidden="0" w:uiPriority="68" w:unhideWhenUsed="0"/>
-    <w:lsdException w:name="Medium Grid 3" w:semiHidden="0" w:uiPriority="69" w:unhideWhenUsed="0"/>
-    <w:lsdException w:name="Dark List" w:semiHidden="0" w:uiPriority="70" w:unhideWhenUsed="0"/>
-    <w:lsdException w:name="Colorful Shading" w:semiHidden="0" w:uiPriority="71" w:unhideWhenUsed="0"/>
-    <w:lsdException w:name="Colorful List" w:semiHidden="0" w:uiPriority="72" w:unhideWhenUsed="0"/>
-    <w:lsdException w:name="Colorful Grid" w:semiHidden="0" w:uiPriority="73" w:unhideWhenUsed="0"/>
-    <w:lsdException w:name="Light Shading Accent 1" w:semiHidden="0" w:uiPriority="60" w:unhideWhenUsed="0"/>
-    <w:lsdException w:name="Light List Accent 1" w:semiHidden="0" w:uiPriority="61" w:unhideWhenUsed="0"/>
-    <w:lsdException w:name="Light Grid Accent 1" w:semiHidden="0" w:uiPriority="62" w:unhideWhenUsed="0"/>
-    <w:lsdException w:name="Medium Shading 1 Accent 1" w:semiHidden="0" w:uiPriority="63" w:unhideWhenUsed="0"/>
-    <w:lsdException w:name="Medium Shading 2 Accent 1" w:semiHidden="0" w:uiPriority="64" w:unhideWhenUsed="0"/>
-    <w:lsdException w:name="Medium List 1 Accent 1" w:semiHidden="0" w:uiPriority="65" w:unhideWhenUsed="0"/>
-    <w:lsdException w:name="Revision" w:unhideWhenUsed="0"/>
-    <w:lsdException w:name="List Paragraph" w:semiHidden="0" w:uiPriority="34" w:unhideWhenUsed="0" w:qFormat="1"/>
-    <w:lsdException w:name="Quote" w:semiHidden="0" w:uiPriority="29" w:unhideWhenUsed="0" w:qFormat="1"/>
-    <w:lsdException w:name="Intense Quote" w:semiHidden="0" w:uiPriority="30" w:unhideWhenUsed="0" w:qFormat="1"/>
-    <w:lsdException w:name="Medium List 2 Accent 1" w:semiHidden="0" w:uiPriority="66" w:unhideWhenUsed="0"/>
-    <w:lsdException w:name="Medium Grid 1 Accent 1" w:semiHidden="0" w:uiPriority="67" w:unhideWhenUsed="0"/>
-    <w:lsdException w:name="Medium Grid 2 Accent 1" w:semiHidden="0" w:uiPriority="68" w:unhideWhenUsed="0"/>
-    <w:lsdException w:name="Medium Grid 3 Accent 1" w:semiHidden="0" w:uiPriority="69" w:unhideWhenUsed="0"/>
-    <w:lsdException w:name="Dark List Accent 1" w:semiHidden="0" w:uiPriority="70" w:unhideWhenUsed="0"/>
-    <w:lsdException w:name="Colorful Shading Accent 1" w:semiHidden="0" w:uiPriority="71" w:unhideWhenUsed="0"/>
-    <w:lsdException w:name="Colorful List Accent 1" w:semiHidden="0" w:uiPriority="72" w:unhideWhenUsed="0"/>
-    <w:lsdException w:name="Colorful Grid Accent 1" w:semiHidden="0" w:uiPriority="73" w:unhideWhenUsed="0"/>
-    <w:lsdException w:name="Light Shading Accent 2" w:semiHidden="0" w:uiPriority="60" w:unhideWhenUsed="0"/>
-    <w:lsdException w:name="Light List Accent 2" w:semiHidden="0" w:uiPriority="61" w:unhideWhenUsed="0"/>
-    <w:lsdException w:name="Light Grid Accent 2" w:semiHidden="0" w:uiPriority="62" w:unhideWhenUsed="0"/>
-    <w:lsdException w:name="Medium Shading 1 Accent 2" w:semiHidden="0" w:uiPriority="63" w:unhideWhenUsed="0"/>
-    <w:lsdException w:name="Medium Shading 2 Accent 2" w:semiHidden="0" w:uiPriority="64" w:unhideWhenUsed="0"/>
-    <w:lsdException w:name="Medium List 1 Accent 2" w:semiHidden="0" w:uiPriority="65" w:unhideWhenUsed="0"/>
-    <w:lsdException w:name="Medium List 2 Accent 2" w:semiHidden="0" w:uiPriority="66" w:unhideWhenUsed="0"/>
-    <w:lsdException w:name="Medium Grid 1 Accent 2" w:semiHidden="0" w:uiPriority="67" w:unhideWhenUsed="0"/>
-    <w:lsdException w:name="Medium Grid 2 Accent 2" w:semiHidden="0" w:uiPriority="68" w:unhideWhenUsed="0"/>
-    <w:lsdException w:name="Medium Grid 3 Accent 2" w:semiHidden="0" w:uiPriority="69" w:unhideWhenUsed="0"/>
-    <w:lsdException w:name="Dark List Accent 2" w:semiHidden="0" w:uiPriority="70" w:unhideWhenUsed="0"/>
-    <w:lsdException w:name="Colorful Shading Accent 2" w:semiHidden="0" w:uiPriority="71" w:unhideWhenUsed="0"/>
-    <w:lsdException w:name="Colorful List Accent 2" w:semiHidden="0" w:uiPriority="72" w:unhideWhenUsed="0"/>
-    <w:lsdException w:name="Colorful Grid Accent 2" w:semiHidden="0" w:uiPriority="73" w:unhideWhenUsed="0"/>
-    <w:lsdException w:name="Light Shading Accent 3" w:semiHidden="0" w:uiPriority="60" w:unhideWhenUsed="0"/>
-    <w:lsdException w:name="Light List Accent 3" w:semiHidden="0" w:uiPriority="61" w:unhideWhenUsed="0"/>
-    <w:lsdException w:name="Light Grid Accent 3" w:semiHidden="0" w:uiPriority="62" w:unhideWhenUsed="0"/>
-    <w:lsdException w:name="Medium Shading 1 Accent 3" w:semiHidden="0" w:uiPriority="63" w:unhideWhenUsed="0"/>
-    <w:lsdException w:name="Medium Shading 2 Accent 3" w:semiHidden="0" w:uiPriority="64" w:unhideWhenUsed="0"/>
-    <w:lsdException w:name="Medium List 1 Accent 3" w:semiHidden="0" w:uiPriority="65" w:unhideWhenUsed="0"/>
-    <w:lsdException w:name="Medium List 2 Accent 3" w:semiHidden="0" w:uiPriority="66" w:unhideWhenUsed="0"/>
-    <w:lsdException w:name="Medium Grid 1 Accent 3" w:semiHidden="0" w:uiPriority="67" w:unhideWhenUsed="0"/>
-    <w:lsdException w:name="Medium Grid 2 Accent 3" w:semiHidden="0" w:uiPriority="68" w:unhideWhenUsed="0"/>
-    <w:lsdException w:name="Medium Grid 3 Accent 3" w:semiHidden="0" w:uiPriority="69" w:unhideWhenUsed="0"/>
-    <w:lsdException w:name="Dark List Accent 3" w:semiHidden="0" w:uiPriority="70" w:unhideWhenUsed="0"/>
-    <w:lsdException w:name="Colorful Shading Accent 3" w:semiHidden="0" w:uiPriority="71" w:unhideWhenUsed="0"/>
-    <w:lsdException w:name="Colorful List Accent 3" w:semiHidden="0" w:uiPriority="72" w:unhideWhenUsed="0"/>
-    <w:lsdException w:name="Colorful Grid Accent 3" w:semiHidden="0" w:uiPriority="73" w:unhideWhenUsed="0"/>
-    <w:lsdException w:name="Light Shading Accent 4" w:semiHidden="0" w:uiPriority="60" w:unhideWhenUsed="0"/>
-    <w:lsdException w:name="Light List Accent 4" w:semiHidden="0" w:uiPriority="61" w:unhideWhenUsed="0"/>
-    <w:lsdException w:name="Light Grid Accent 4" w:semiHidden="0" w:uiPriority="62" w:unhideWhenUsed="0"/>
-    <w:lsdException w:name="Medium Shading 1 Accent 4" w:semiHidden="0" w:uiPriority="63" w:unhideWhenUsed="0"/>
-    <w:lsdException w:name="Medium Shading 2 Accent 4" w:semiHidden="0" w:uiPriority="64" w:unhideWhenUsed="0"/>
-    <w:lsdException w:name="Medium List 1 Accent 4" w:semiHidden="0" w:uiPriority="65" w:unhideWhenUsed="0"/>
-    <w:lsdException w:name="Medium List 2 Accent 4" w:semiHidden="0" w:uiPriority="66" w:unhideWhenUsed="0"/>
-    <w:lsdException w:name="Medium Grid 1 Accent 4" w:semiHidden="0" w:uiPriority="67" w:unhideWhenUsed="0"/>
-    <w:lsdException w:name="Medium Grid 2 Accent 4" w:semiHidden="0" w:uiPriority="68" w:unhideWhenUsed="0"/>
-    <w:lsdException w:name="Medium Grid 3 Accent 4" w:semiHidden="0" w:uiPriority="69" w:unhideWhenUsed="0"/>
-    <w:lsdException w:name="Dark List Accent 4" w:semiHidden="0" w:uiPriority="70" w:unhideWhenUsed="0"/>
-    <w:lsdException w:name="Colorful Shading Accent 4" w:semiHidden="0" w:uiPriority="71" w:unhideWhenUsed="0"/>
-    <w:lsdException w:name="Colorful List Accent 4" w:semiHidden="0" w:uiPriority="72" w:unhideWhenUsed="0"/>
-    <w:lsdException w:name="Colorful Grid Accent 4" w:semiHidden="0" w:uiPriority="73" w:unhideWhenUsed="0"/>
-    <w:lsdException w:name="Light Shading Accent 5" w:semiHidden="0" w:uiPriority="60" w:unhideWhenUsed="0"/>
-    <w:lsdException w:name="Light List Accent 5" w:semiHidden="0" w:uiPriority="61" w:unhideWhenUsed="0"/>
-    <w:lsdException w:name="Light Grid Accent 5" w:semiHidden="0" w:uiPriority="62" w:unhideWhenUsed="0"/>
-    <w:lsdException w:name="Medium Shading 1 Accent 5" w:semiHidden="0" w:uiPriority="63" w:unhideWhenUsed="0"/>
-    <w:lsdException w:name="Medium Shading 2 Accent 5" w:semiHidden="0" w:uiPriority="64" w:unhideWhenUsed="0"/>
-    <w:lsdException w:name="Medium List 1 Accent 5" w:semiHidden="0" w:uiPriority="65" w:unhideWhenUsed="0"/>
-    <w:lsdException w:name="Medium List 2 Accent 5" w:semiHidden="0" w:uiPriority="66" w:unhideWhenUsed="0"/>
-    <w:lsdException w:name="Medium Grid 1 Accent 5" w:semiHidden="0" w:uiPriority="67" w:unhideWhenUsed="0"/>
-    <w:lsdException w:name="Medium Grid 2 Accent 5" w:semiHidden="0" w:uiPriority="68" w:unhideWhenUsed="0"/>
-    <w:lsdException w:name="Medium Grid 3 Accent 5" w:semiHidden="0" w:uiPriority="69" w:unhideWhenUsed="0"/>
-    <w:lsdException w:name="Dark List Accent 5" w:semiHidden="0" w:uiPriority="70" w:unhideWhenUsed="0"/>
-    <w:lsdException w:name="Colorful Shading Accent 5" w:semiHidden="0" w:uiPriority="71" w:unhideWhenUsed="0"/>
-    <w:lsdException w:name="Colorful List Accent 5" w:semiHidden="0" w:uiPriority="72" w:unhideWhenUsed="0"/>
-    <w:lsdException w:name="Colorful Grid Accent 5" w:semiHidden="0" w:uiPriority="73" w:unhideWhenUsed="0"/>
-    <w:lsdException w:name="Light Shading Accent 6" w:semiHidden="0" w:uiPriority="60" w:unhideWhenUsed="0"/>
-    <w:lsdException w:name="Light List Accent 6" w:semiHidden="0" w:uiPriority="61" w:unhideWhenUsed="0"/>
-    <w:lsdException w:name="Light Grid Accent 6" w:semiHidden="0" w:uiPriority="62" w:unhideWhenUsed="0"/>
-    <w:lsdException w:name="Medium Shading 1 Accent 6" w:semiHidden="0" w:uiPriority="63" w:unhideWhenUsed="0"/>
-    <w:lsdException w:name="Medium Shading 2 Accent 6" w:semiHidden="0" w:uiPriority="64" w:unhideWhenUsed="0"/>
-    <w:lsdException w:name="Medium List 1 Accent 6" w:semiHidden="0" w:uiPriority="65" w:unhideWhenUsed="0"/>
-    <w:lsdException w:name="Medium List 2 Accent 6" w:semiHidden="0" w:uiPriority="66" w:unhideWhenUsed="0"/>
-    <w:lsdException w:name="Medium Grid 1 Accent 6" w:semiHidden="0" w:uiPriority="67" w:unhideWhenUsed="0"/>
-    <w:lsdException w:name="Medium Grid 2 Accent 6" w:semiHidden="0" w:uiPriority="68" w:unhideWhenUsed="0"/>
-    <w:lsdException w:name="Medium Grid 3 Accent 6" w:semiHidden="0" w:uiPriority="69" w:unhideWhenUsed="0"/>
-    <w:lsdException w:name="Dark List Accent 6" w:semiHidden="0" w:uiPriority="70" w:unhideWhenUsed="0"/>
-    <w:lsdException w:name="Colorful Shading Accent 6" w:semiHidden="0" w:uiPriority="71" w:unhideWhenUsed="0"/>
-    <w:lsdException w:name="Colorful List Accent 6" w:semiHidden="0" w:uiPriority="72" w:unhideWhenUsed="0"/>
-    <w:lsdException w:name="Colorful Grid Accent 6" w:semiHidden="0" w:uiPriority="73" w:unhideWhenUsed="0"/>
-    <w:lsdException w:name="Subtle Emphasis" w:semiHidden="0" w:uiPriority="19" w:unhideWhenUsed="0" w:qFormat="1"/>
-    <w:lsdException w:name="Intense Emphasis" w:semiHidden="0" w:uiPriority="21" w:unhideWhenUsed="0" w:qFormat="1"/>
-    <w:lsdException w:name="Subtle Reference" w:semiHidden="0" w:uiPriority="31" w:unhideWhenUsed="0" w:qFormat="1"/>
-    <w:lsdException w:name="Intense Reference" w:semiHidden="0" w:uiPriority="32" w:unhideWhenUsed="0" w:qFormat="1"/>
-    <w:lsdException w:name="Book Title" w:semiHidden="0" w:uiPriority="33" w:unhideWhenUsed="0" w:qFormat="1"/>
-    <w:lsdException w:name="Bibliography" w:uiPriority="37"/>
-    <w:lsdException w:name="TOC Heading" w:uiPriority="39" w:qFormat="1"/>
+  <w:latentStyles w:defLockedState="0" w:defUIPriority="99" w:defSemiHidden="0" w:defUnhideWhenUsed="0" w:defQFormat="0" w:count="371">
+    <w:lsdException w:name="Normal" w:uiPriority="0" w:qFormat="1"/>
+    <w:lsdException w:name="heading 1" w:uiPriority="9" w:qFormat="1"/>
+    <w:lsdException w:name="heading 2" w:semiHidden="1" w:uiPriority="9" w:unhideWhenUsed="1" w:qFormat="1"/>
+    <w:lsdException w:name="heading 3" w:semiHidden="1" w:uiPriority="9" w:unhideWhenUsed="1" w:qFormat="1"/>
+    <w:lsdException w:name="heading 4" w:semiHidden="1" w:uiPriority="9" w:unhideWhenUsed="1" w:qFormat="1"/>
+    <w:lsdException w:name="heading 5" w:semiHidden="1" w:uiPriority="9" w:unhideWhenUsed="1" w:qFormat="1"/>
+    <w:lsdException w:name="heading 6" w:semiHidden="1" w:uiPriority="9" w:unhideWhenUsed="1" w:qFormat="1"/>
+    <w:lsdException w:name="heading 7" w:semiHidden="1" w:uiPriority="9" w:unhideWhenUsed="1" w:qFormat="1"/>
+    <w:lsdException w:name="heading 8" w:semiHidden="1" w:uiPriority="9" w:unhideWhenUsed="1" w:qFormat="1"/>
+    <w:lsdException w:name="heading 9" w:semiHidden="1" w:uiPriority="9" w:unhideWhenUsed="1" w:qFormat="1"/>
+    <w:lsdException w:name="index 1" w:semiHidden="1" w:unhideWhenUsed="1"/>
+    <w:lsdException w:name="index 2" w:semiHidden="1" w:unhideWhenUsed="1"/>
+    <w:lsdException w:name="index 3" w:semiHidden="1" w:unhideWhenUsed="1"/>
+    <w:lsdException w:name="index 4" w:semiHidden="1" w:unhideWhenUsed="1"/>
+    <w:lsdException w:name="index 5" w:semiHidden="1" w:unhideWhenUsed="1"/>
+    <w:lsdException w:name="index 6" w:semiHidden="1" w:unhideWhenUsed="1"/>
+    <w:lsdException w:name="index 7" w:semiHidden="1" w:unhideWhenUsed="1"/>
+    <w:lsdException w:name="index 8" w:semiHidden="1" w:unhideWhenUsed="1"/>
+    <w:lsdException w:name="index 9" w:semiHidden="1" w:unhideWhenUsed="1"/>
+    <w:lsdException w:name="toc 1" w:semiHidden="1" w:uiPriority="39" w:unhideWhenUsed="1"/>
+    <w:lsdException w:name="toc 2" w:semiHidden="1" w:uiPriority="39" w:unhideWhenUsed="1"/>
+    <w:lsdException w:name="toc 3" w:semiHidden="1" w:uiPriority="39" w:unhideWhenUsed="1"/>
+    <w:lsdException w:name="toc 4" w:semiHidden="1" w:uiPriority="39" w:unhideWhenUsed="1"/>
+    <w:lsdException w:name="toc 5" w:semiHidden="1" w:uiPriority="39" w:unhideWhenUsed="1"/>
+    <w:lsdException w:name="toc 6" w:semiHidden="1" w:uiPriority="39" w:unhideWhenUsed="1"/>
+    <w:lsdException w:name="toc 7" w:semiHidden="1" w:uiPriority="39" w:unhideWhenUsed="1"/>
+    <w:lsdException w:name="toc 8" w:semiHidden="1" w:uiPriority="39" w:unhideWhenUsed="1"/>
+    <w:lsdException w:name="toc 9" w:semiHidden="1" w:uiPriority="39" w:unhideWhenUsed="1"/>
+    <w:lsdException w:name="Normal Indent" w:semiHidden="1" w:unhideWhenUsed="1"/>
+    <w:lsdException w:name="footnote text" w:semiHidden="1" w:unhideWhenUsed="1"/>
+    <w:lsdException w:name="annotation text" w:semiHidden="1" w:unhideWhenUsed="1"/>
+    <w:lsdException w:name="header" w:semiHidden="1" w:unhideWhenUsed="1"/>
+    <w:lsdException w:name="footer" w:semiHidden="1" w:unhideWhenUsed="1"/>
+    <w:lsdException w:name="index heading" w:semiHidden="1" w:unhideWhenUsed="1"/>
+    <w:lsdException w:name="caption" w:semiHidden="1" w:uiPriority="35" w:unhideWhenUsed="1" w:qFormat="1"/>
+    <w:lsdException w:name="table of figures" w:semiHidden="1" w:unhideWhenUsed="1"/>
+    <w:lsdException w:name="envelope address" w:semiHidden="1" w:unhideWhenUsed="1"/>
+    <w:lsdException w:name="envelope return" w:semiHidden="1" w:unhideWhenUsed="1"/>
+    <w:lsdException w:name="footnote reference" w:semiHidden="1" w:unhideWhenUsed="1"/>
+    <w:lsdException w:name="annotation reference" w:semiHidden="1" w:unhideWhenUsed="1"/>
+    <w:lsdException w:name="line number" w:semiHidden="1" w:unhideWhenUsed="1"/>
+    <w:lsdException w:name="page number" w:semiHidden="1" w:unhideWhenUsed="1"/>
+    <w:lsdException w:name="endnote reference" w:semiHidden="1" w:unhideWhenUsed="1"/>
+    <w:lsdException w:name="endnote text" w:semiHidden="1" w:unhideWhenUsed="1"/>
+    <w:lsdException w:name="table of authorities" w:semiHidden="1" w:unhideWhenUsed="1"/>
+    <w:lsdException w:name="macro" w:semiHidden="1" w:unhideWhenUsed="1"/>
+    <w:lsdException w:name="toa heading" w:semiHidden="1" w:unhideWhenUsed="1"/>
+    <w:lsdException w:name="List" w:semiHidden="1" w:unhideWhenUsed="1"/>
+    <w:lsdException w:name="List Bullet" w:semiHidden="1" w:unhideWhenUsed="1"/>
+    <w:lsdException w:name="List Number" w:semiHidden="1" w:unhideWhenUsed="1"/>
+    <w:lsdException w:name="List 2" w:semiHidden="1" w:unhideWhenUsed="1"/>
+    <w:lsdException w:name="List 3" w:semiHidden="1" w:unhideWhenUsed="1"/>
+    <w:lsdException w:name="List 4" w:semiHidden="1" w:unhideWhenUsed="1"/>
+    <w:lsdException w:name="List 5" w:semiHidden="1" w:unhideWhenUsed="1"/>
+    <w:lsdException w:name="List Bullet 2" w:semiHidden="1" w:unhideWhenUsed="1"/>
+    <w:lsdException w:name="List Bullet 3" w:semiHidden="1" w:unhideWhenUsed="1"/>
+    <w:lsdException w:name="List Bullet 4" w:semiHidden="1" w:unhideWhenUsed="1"/>
+    <w:lsdException w:name="List Bullet 5" w:semiHidden="1" w:unhideWhenUsed="1"/>
+    <w:lsdException w:name="List Number 2" w:semiHidden="1" w:unhideWhenUsed="1"/>
+    <w:lsdException w:name="List Number 3" w:semiHidden="1" w:unhideWhenUsed="1"/>
+    <w:lsdException w:name="List Number 4" w:semiHidden="1" w:unhideWhenUsed="1"/>
+    <w:lsdException w:name="List Number 5" w:semiHidden="1" w:unhideWhenUsed="1"/>
+    <w:lsdException w:name="Title" w:uiPriority="10" w:qFormat="1"/>
+    <w:lsdException w:name="Closing" w:semiHidden="1" w:unhideWhenUsed="1"/>
+    <w:lsdException w:name="Signature" w:semiHidden="1" w:unhideWhenUsed="1"/>
+    <w:lsdException w:name="Default Paragraph Font" w:semiHidden="1" w:uiPriority="1" w:unhideWhenUsed="1"/>
+    <w:lsdException w:name="Body Text" w:semiHidden="1" w:unhideWhenUsed="1"/>
+    <w:lsdException w:name="Body Text Indent" w:semiHidden="1" w:unhideWhenUsed="1"/>
+    <w:lsdException w:name="List Continue" w:semiHidden="1" w:unhideWhenUsed="1"/>
+    <w:lsdException w:name="List Continue 2" w:semiHidden="1" w:unhideWhenUsed="1"/>
+    <w:lsdException w:name="List Continue 3" w:semiHidden="1" w:unhideWhenUsed="1"/>
+    <w:lsdException w:name="List Continue 4" w:semiHidden="1" w:unhideWhenUsed="1"/>
+    <w:lsdException w:name="List Continue 5" w:semiHidden="1" w:unhideWhenUsed="1"/>
+    <w:lsdException w:name="Message Header" w:semiHidden="1" w:unhideWhenUsed="1"/>
+    <w:lsdException w:name="Subtitle" w:uiPriority="11" w:qFormat="1"/>
+    <w:lsdException w:name="Salutation" w:semiHidden="1" w:unhideWhenUsed="1"/>
+    <w:lsdException w:name="Date" w:semiHidden="1" w:unhideWhenUsed="1"/>
+    <w:lsdException w:name="Body Text First Indent" w:semiHidden="1" w:unhideWhenUsed="1"/>
+    <w:lsdException w:name="Body Text First Indent 2" w:semiHidden="1" w:unhideWhenUsed="1"/>
+    <w:lsdException w:name="Note Heading" w:semiHidden="1" w:unhideWhenUsed="1"/>
+    <w:lsdException w:name="Body Text 2" w:semiHidden="1" w:unhideWhenUsed="1"/>
+    <w:lsdException w:name="Body Text 3" w:semiHidden="1" w:unhideWhenUsed="1"/>
+    <w:lsdException w:name="Body Text Indent 2" w:semiHidden="1" w:unhideWhenUsed="1"/>
+    <w:lsdException w:name="Body Text Indent 3" w:semiHidden="1" w:unhideWhenUsed="1"/>
+    <w:lsdException w:name="Block Text" w:semiHidden="1" w:unhideWhenUsed="1"/>
+    <w:lsdException w:name="Hyperlink" w:semiHidden="1" w:unhideWhenUsed="1"/>
+    <w:lsdException w:name="FollowedHyperlink" w:semiHidden="1" w:unhideWhenUsed="1"/>
+    <w:lsdException w:name="Strong" w:uiPriority="22" w:qFormat="1"/>
+    <w:lsdException w:name="Emphasis" w:uiPriority="20" w:qFormat="1"/>
+    <w:lsdException w:name="Document Map" w:semiHidden="1" w:unhideWhenUsed="1"/>
+    <w:lsdException w:name="Plain Text" w:semiHidden="1" w:unhideWhenUsed="1"/>
+    <w:lsdException w:name="E-mail Signature" w:semiHidden="1" w:unhideWhenUsed="1"/>
+    <w:lsdException w:name="HTML Top of Form" w:semiHidden="1" w:unhideWhenUsed="1"/>
+    <w:lsdException w:name="HTML Bottom of Form" w:semiHidden="1" w:unhideWhenUsed="1"/>
+    <w:lsdException w:name="Normal (Web)" w:semiHidden="1" w:unhideWhenUsed="1"/>
+    <w:lsdException w:name="HTML Acronym" w:semiHidden="1" w:unhideWhenUsed="1"/>
+    <w:lsdException w:name="HTML Address" w:semiHidden="1" w:unhideWhenUsed="1"/>
+    <w:lsdException w:name="HTML Cite" w:semiHidden="1" w:unhideWhenUsed="1"/>
+    <w:lsdException w:name="HTML Code" w:semiHidden="1" w:unhideWhenUsed="1"/>
+    <w:lsdException w:name="HTML Definition" w:semiHidden="1" w:unhideWhenUsed="1"/>
+    <w:lsdException w:name="HTML Keyboard" w:semiHidden="1" w:unhideWhenUsed="1"/>
+    <w:lsdException w:name="HTML Preformatted" w:semiHidden="1" w:unhideWhenUsed="1"/>
+    <w:lsdException w:name="HTML Sample" w:semiHidden="1" w:unhideWhenUsed="1"/>
+    <w:lsdException w:name="HTML Typewriter" w:semiHidden="1" w:unhideWhenUsed="1"/>
+    <w:lsdException w:name="HTML Variable" w:semiHidden="1" w:unhideWhenUsed="1"/>
+    <w:lsdException w:name="Normal Table" w:semiHidden="1" w:unhideWhenUsed="1"/>
+    <w:lsdException w:name="annotation subject" w:semiHidden="1" w:unhideWhenUsed="1"/>
+    <w:lsdException w:name="No List" w:semiHidden="1" w:unhideWhenUsed="1"/>
+    <w:lsdException w:name="Outline List 1" w:semiHidden="1" w:unhideWhenUsed="1"/>
+    <w:lsdException w:name="Outline List 2" w:semiHidden="1" w:unhideWhenUsed="1"/>
+    <w:lsdException w:name="Outline List 3" w:semiHidden="1" w:unhideWhenUsed="1"/>
+    <w:lsdException w:name="Table Simple 1" w:semiHidden="1" w:unhideWhenUsed="1"/>
+    <w:lsdException w:name="Table Simple 2" w:semiHidden="1" w:unhideWhenUsed="1"/>
+    <w:lsdException w:name="Table Simple 3" w:semiHidden="1" w:unhideWhenUsed="1"/>
+    <w:lsdException w:name="Table Classic 1" w:semiHidden="1" w:unhideWhenUsed="1"/>
+    <w:lsdException w:name="Table Classic 2" w:semiHidden="1" w:unhideWhenUsed="1"/>
+    <w:lsdException w:name="Table Classic 3" w:semiHidden="1" w:unhideWhenUsed="1"/>
+    <w:lsdException w:name="Table Classic 4" w:semiHidden="1" w:unhideWhenUsed="1"/>
+    <w:lsdException w:name="Table Colorful 1" w:semiHidden="1" w:unhideWhenUsed="1"/>
+    <w:lsdException w:name="Table Colorful 2" w:semiHidden="1" w:unhideWhenUsed="1"/>
+    <w:lsdException w:name="Table Colorful 3" w:semiHidden="1" w:unhideWhenUsed="1"/>
+    <w:lsdException w:name="Table Columns 1" w:semiHidden="1" w:unhideWhenUsed="1"/>
+    <w:lsdException w:name="Table Columns 2" w:semiHidden="1" w:unhideWhenUsed="1"/>
+    <w:lsdException w:name="Table Columns 3" w:semiHidden="1" w:unhideWhenUsed="1"/>
+    <w:lsdException w:name="Table Columns 4" w:semiHidden="1" w:unhideWhenUsed="1"/>
+    <w:lsdException w:name="Table Columns 5" w:semiHidden="1" w:unhideWhenUsed="1"/>
+    <w:lsdException w:name="Table Grid 1" w:semiHidden="1" w:unhideWhenUsed="1"/>
+    <w:lsdException w:name="Table Grid 2" w:semiHidden="1" w:unhideWhenUsed="1"/>
+    <w:lsdException w:name="Table Grid 3" w:semiHidden="1" w:unhideWhenUsed="1"/>
+    <w:lsdException w:name="Table Grid 4" w:semiHidden="1" w:unhideWhenUsed="1"/>
+    <w:lsdException w:name="Table Grid 5" w:semiHidden="1" w:unhideWhenUsed="1"/>
+    <w:lsdException w:name="Table Grid 6" w:semiHidden="1" w:unhideWhenUsed="1"/>
+    <w:lsdException w:name="Table Grid 7" w:semiHidden="1" w:unhideWhenUsed="1"/>
+    <w:lsdException w:name="Table Grid 8" w:semiHidden="1" w:unhideWhenUsed="1"/>
+    <w:lsdException w:name="Table List 1" w:semiHidden="1" w:unhideWhenUsed="1"/>
+    <w:lsdException w:name="Table List 2" w:semiHidden="1" w:unhideWhenUsed="1"/>
+    <w:lsdException w:name="Table List 3" w:semiHidden="1" w:unhideWhenUsed="1"/>
+    <w:lsdException w:name="Table List 4" w:semiHidden="1" w:unhideWhenUsed="1"/>
+    <w:lsdException w:name="Table List 5" w:semiHidden="1" w:unhideWhenUsed="1"/>
+    <w:lsdException w:name="Table List 6" w:semiHidden="1" w:unhideWhenUsed="1"/>
+    <w:lsdException w:name="Table List 7" w:semiHidden="1" w:unhideWhenUsed="1"/>
+    <w:lsdException w:name="Table List 8" w:semiHidden="1" w:unhideWhenUsed="1"/>
+    <w:lsdException w:name="Table 3D effects 1" w:semiHidden="1" w:unhideWhenUsed="1"/>
+    <w:lsdException w:name="Table 3D effects 2" w:semiHidden="1" w:unhideWhenUsed="1"/>
+    <w:lsdException w:name="Table 3D effects 3" w:semiHidden="1" w:unhideWhenUsed="1"/>
+    <w:lsdException w:name="Table Contemporary" w:semiHidden="1" w:unhideWhenUsed="1"/>
+    <w:lsdException w:name="Table Elegant" w:semiHidden="1" w:unhideWhenUsed="1"/>
+    <w:lsdException w:name="Table Professional" w:semiHidden="1" w:unhideWhenUsed="1"/>
+    <w:lsdException w:name="Table Subtle 1" w:semiHidden="1" w:unhideWhenUsed="1"/>
+    <w:lsdException w:name="Table Subtle 2" w:semiHidden="1" w:unhideWhenUsed="1"/>
+    <w:lsdException w:name="Table Web 1" w:semiHidden="1" w:unhideWhenUsed="1"/>
+    <w:lsdException w:name="Table Web 2" w:semiHidden="1" w:unhideWhenUsed="1"/>
+    <w:lsdException w:name="Table Web 3" w:semiHidden="1" w:unhideWhenUsed="1"/>
+    <w:lsdException w:name="Balloon Text" w:semiHidden="1" w:unhideWhenUsed="1"/>
+    <w:lsdException w:name="Table Grid" w:uiPriority="59"/>
+    <w:lsdException w:name="Table Theme" w:semiHidden="1" w:unhideWhenUsed="1"/>
+    <w:lsdException w:name="Placeholder Text" w:semiHidden="1"/>
+    <w:lsdException w:name="No Spacing" w:uiPriority="1" w:qFormat="1"/>
+    <w:lsdException w:name="Light Shading" w:uiPriority="60"/>
+    <w:lsdException w:name="Light List" w:uiPriority="61"/>
+    <w:lsdException w:name="Light Grid" w:uiPriority="62"/>
+    <w:lsdException w:name="Medium Shading 1" w:uiPriority="63"/>
+    <w:lsdException w:name="Medium Shading 2" w:uiPriority="64"/>
+    <w:lsdException w:name="Medium List 1" w:uiPriority="65"/>
+    <w:lsdException w:name="Medium List 2" w:uiPriority="66"/>
+    <w:lsdException w:name="Medium Grid 1" w:uiPriority="67"/>
+    <w:lsdException w:name="Medium Grid 2" w:uiPriority="68"/>
+    <w:lsdException w:name="Medium Grid 3" w:uiPriority="69"/>
+    <w:lsdException w:name="Dark List" w:uiPriority="70"/>
+    <w:lsdException w:name="Colorful Shading" w:uiPriority="71"/>
+    <w:lsdException w:name="Colorful List" w:uiPriority="72"/>
+    <w:lsdException w:name="Colorful Grid" w:uiPriority="73"/>
+    <w:lsdException w:name="Light Shading Accent 1" w:uiPriority="60"/>
+    <w:lsdException w:name="Light List Accent 1" w:uiPriority="61"/>
+    <w:lsdException w:name="Light Grid Accent 1" w:uiPriority="62"/>
+    <w:lsdException w:name="Medium Shading 1 Accent 1" w:uiPriority="63"/>
+    <w:lsdException w:name="Medium Shading 2 Accent 1" w:uiPriority="64"/>
+    <w:lsdException w:name="Medium List 1 Accent 1" w:uiPriority="65"/>
+    <w:lsdException w:name="Revision" w:semiHidden="1"/>
+    <w:lsdException w:name="List Paragraph" w:uiPriority="34" w:qFormat="1"/>
+    <w:lsdException w:name="Quote" w:uiPriority="29" w:qFormat="1"/>
+    <w:lsdException w:name="Intense Quote" w:uiPriority="30" w:qFormat="1"/>
+    <w:lsdException w:name="Medium List 2 Accent 1" w:uiPriority="66"/>
+    <w:lsdException w:name="Medium Grid 1 Accent 1" w:uiPriority="67"/>
+    <w:lsdException w:name="Medium Grid 2 Accent 1" w:uiPriority="68"/>
+    <w:lsdException w:name="Medium Grid 3 Accent 1" w:uiPriority="69"/>
+    <w:lsdException w:name="Dark List Accent 1" w:uiPriority="70"/>
+    <w:lsdException w:name="Colorful Shading Accent 1" w:uiPriority="71"/>
+    <w:lsdException w:name="Colorful List Accent 1" w:uiPriority="72"/>
+    <w:lsdException w:name="Colorful Grid Accent 1" w:uiPriority="73"/>
+    <w:lsdException w:name="Light Shading Accent 2" w:uiPriority="60"/>
+    <w:lsdException w:name="Light List Accent 2" w:uiPriority="61"/>
+    <w:lsdException w:name="Light Grid Accent 2" w:uiPriority="62"/>
+    <w:lsdException w:name="Medium Shading 1 Accent 2" w:uiPriority="63"/>
+    <w:lsdException w:name="Medium Shading 2 Accent 2" w:uiPriority="64"/>
+    <w:lsdException w:name="Medium List 1 Accent 2" w:uiPriority="65"/>
+    <w:lsdException w:name="Medium List 2 Accent 2" w:uiPriority="66"/>
+    <w:lsdException w:name="Medium Grid 1 Accent 2" w:uiPriority="67"/>
+    <w:lsdException w:name="Medium Grid 2 Accent 2" w:uiPriority="68"/>
+    <w:lsdException w:name="Medium Grid 3 Accent 2" w:uiPriority="69"/>
+    <w:lsdException w:name="Dark List Accent 2" w:uiPriority="70"/>
+    <w:lsdException w:name="Colorful Shading Accent 2" w:uiPriority="71"/>
+    <w:lsdException w:name="Colorful List Accent 2" w:uiPriority="72"/>
+    <w:lsdException w:name="Colorful Grid Accent 2" w:uiPriority="73"/>
+    <w:lsdException w:name="Light Shading Accent 3" w:uiPriority="60"/>
+    <w:lsdException w:name="Light List Accent 3" w:uiPriority="61"/>
+    <w:lsdException w:name="Light Grid Accent 3" w:uiPriority="62"/>
+    <w:lsdException w:name="Medium Shading 1 Accent 3" w:uiPriority="63"/>
+    <w:lsdException w:name="Medium Shading 2 Accent 3" w:uiPriority="64"/>
+    <w:lsdException w:name="Medium List 1 Accent 3" w:uiPriority="65"/>
+    <w:lsdException w:name="Medium List 2 Accent 3" w:uiPriority="66"/>
+    <w:lsdException w:name="Medium Grid 1 Accent 3" w:uiPriority="67"/>
+    <w:lsdException w:name="Medium Grid 2 Accent 3" w:uiPriority="68"/>
+    <w:lsdException w:name="Medium Grid 3 Accent 3" w:uiPriority="69"/>
+    <w:lsdException w:name="Dark List Accent 3" w:uiPriority="70"/>
+    <w:lsdException w:name="Colorful Shading Accent 3" w:uiPriority="71"/>
+    <w:lsdException w:name="Colorful List Accent 3" w:uiPriority="72"/>
+    <w:lsdException w:name="Colorful Grid Accent 3" w:uiPriority="73"/>
+    <w:lsdException w:name="Light Shading Accent 4" w:uiPriority="60"/>
+    <w:lsdException w:name="Light List Accent 4" w:uiPriority="61"/>
+    <w:lsdException w:name="Light Grid Accent 4" w:uiPriority="62"/>
+    <w:lsdException w:name="Medium Shading 1 Accent 4" w:uiPriority="63"/>
+    <w:lsdException w:name="Medium Shading 2 Accent 4" w:uiPriority="64"/>
+    <w:lsdException w:name="Medium List 1 Accent 4" w:uiPriority="65"/>
+    <w:lsdException w:name="Medium List 2 Accent 4" w:uiPriority="66"/>
+    <w:lsdException w:name="Medium Grid 1 Accent 4" w:uiPriority="67"/>
+    <w:lsdException w:name="Medium Grid 2 Accent 4" w:uiPriority="68"/>
+    <w:lsdException w:name="Medium Grid 3 Accent 4" w:uiPriority="69"/>
+    <w:lsdException w:name="Dark List Accent 4" w:uiPriority="70"/>
+    <w:lsdException w:name="Colorful Shading Accent 4" w:uiPriority="71"/>
+    <w:lsdException w:name="Colorful List Accent 4" w:uiPriority="72"/>
+    <w:lsdException w:name="Colorful Grid Accent 4" w:uiPriority="73"/>
+    <w:lsdException w:name="Light Shading Accent 5" w:uiPriority="60"/>
+    <w:lsdException w:name="Light List Accent 5" w:uiPriority="61"/>
+    <w:lsdException w:name="Light Grid Accent 5" w:uiPriority="62"/>
+    <w:lsdException w:name="Medium Shading 1 Accent 5" w:uiPriority="63"/>
+    <w:lsdException w:name="Medium Shading 2 Accent 5" w:uiPriority="64"/>
+    <w:lsdException w:name="Medium List 1 Accent 5" w:uiPriority="65"/>
+    <w:lsdException w:name="Medium List 2 Accent 5" w:uiPriority="66"/>
+    <w:lsdException w:name="Medium Grid 1 Accent 5" w:uiPriority="67"/>
+    <w:lsdException w:name="Medium Grid 2 Accent 5" w:uiPriority="68"/>
+    <w:lsdException w:name="Medium Grid 3 Accent 5" w:uiPriority="69"/>
+    <w:lsdException w:name="Dark List Accent 5" w:uiPriority="70"/>
+    <w:lsdException w:name="Colorful Shading Accent 5" w:uiPriority="71"/>
+    <w:lsdException w:name="Colorful List Accent 5" w:uiPriority="72"/>
+    <w:lsdException w:name="Colorful Grid Accent 5" w:uiPriority="73"/>
+    <w:lsdException w:name="Light Shading Accent 6" w:uiPriority="60"/>
+    <w:lsdException w:name="Light List Accent 6" w:uiPriority="61"/>
+    <w:lsdException w:name="Light Grid Accent 6" w:uiPriority="62"/>
+    <w:lsdException w:name="Medium Shading 1 Accent 6" w:uiPriority="63"/>
+    <w:lsdException w:name="Medium Shading 2 Accent 6" w:uiPriority="64"/>
+    <w:lsdException w:name="Medium List 1 Accent 6" w:uiPriority="65"/>
+    <w:lsdException w:name="Medium List 2 Accent 6" w:uiPriority="66"/>
+    <w:lsdException w:name="Medium Grid 1 Accent 6" w:uiPriority="67"/>
+    <w:lsdException w:name="Medium Grid 2 Accent 6" w:uiPriority="68"/>
+    <w:lsdException w:name="Medium Grid 3 Accent 6" w:uiPriority="69"/>
+    <w:lsdException w:name="Dark List Accent 6" w:uiPriority="70"/>
+    <w:lsdException w:name="Colorful Shading Accent 6" w:uiPriority="71"/>
+    <w:lsdException w:name="Colorful List Accent 6" w:uiPriority="72"/>
+    <w:lsdException w:name="Colorful Grid Accent 6" w:uiPriority="73"/>
+    <w:lsdException w:name="Subtle Emphasis" w:uiPriority="19" w:qFormat="1"/>
+    <w:lsdException w:name="Intense Emphasis" w:uiPriority="21" w:qFormat="1"/>
+    <w:lsdException w:name="Subtle Reference" w:uiPriority="31" w:qFormat="1"/>
+    <w:lsdException w:name="Intense Reference" w:uiPriority="32" w:qFormat="1"/>
+    <w:lsdException w:name="Book Title" w:uiPriority="33" w:qFormat="1"/>
+    <w:lsdException w:name="Bibliography" w:semiHidden="1" w:uiPriority="37" w:unhideWhenUsed="1"/>
+    <w:lsdException w:name="TOC Heading" w:semiHidden="1" w:uiPriority="39" w:unhideWhenUsed="1" w:qFormat="1"/>
+    <w:lsdException w:name="Plain Table 1" w:uiPriority="41"/>
+    <w:lsdException w:name="Plain Table 2" w:uiPriority="42"/>
+    <w:lsdException w:name="Plain Table 3" w:uiPriority="43"/>
+    <w:lsdException w:name="Plain Table 4" w:uiPriority="44"/>
+    <w:lsdException w:name="Plain Table 5" w:uiPriority="45"/>
+    <w:lsdException w:name="Grid Table Light" w:uiPriority="40"/>
+    <w:lsdException w:name="Grid Table 1 Light" w:uiPriority="46"/>
+    <w:lsdException w:name="Grid Table 2" w:uiPriority="47"/>
+    <w:lsdException w:name="Grid Table 3" w:uiPriority="48"/>
+    <w:lsdException w:name="Grid Table 4" w:uiPriority="49"/>
+    <w:lsdException w:name="Grid Table 5 Dark" w:uiPriority="50"/>
+    <w:lsdException w:name="Grid Table 6 Colorful" w:uiPriority="51"/>
+    <w:lsdException w:name="Grid Table 7 Colorful" w:uiPriority="52"/>
+    <w:lsdException w:name="Grid Table 1 Light Accent 1" w:uiPriority="46"/>
+    <w:lsdException w:name="Grid Table 2 Accent 1" w:uiPriority="47"/>
+    <w:lsdException w:name="Grid Table 3 Accent 1" w:uiPriority="48"/>
+    <w:lsdException w:name="Grid Table 4 Accent 1" w:uiPriority="49"/>
+    <w:lsdException w:name="Grid Table 5 Dark Accent 1" w:uiPriority="50"/>
+    <w:lsdException w:name="Grid Table 6 Colorful Accent 1" w:uiPriority="51"/>
+    <w:lsdException w:name="Grid Table 7 Colorful Accent 1" w:uiPriority="52"/>
+    <w:lsdException w:name="Grid Table 1 Light Accent 2" w:uiPriority="46"/>
+    <w:lsdException w:name="Grid Table 2 Accent 2" w:uiPriority="47"/>
+    <w:lsdException w:name="Grid Table 3 Accent 2" w:uiPriority="48"/>
+    <w:lsdException w:name="Grid Table 4 Accent 2" w:uiPriority="49"/>
+    <w:lsdException w:name="Grid Table 5 Dark Accent 2" w:uiPriority="50"/>
+    <w:lsdException w:name="Grid Table 6 Colorful Accent 2" w:uiPriority="51"/>
+    <w:lsdException w:name="Grid Table 7 Colorful Accent 2" w:uiPriority="52"/>
+    <w:lsdException w:name="Grid Table 1 Light Accent 3" w:uiPriority="46"/>
+    <w:lsdException w:name="Grid Table 2 Accent 3" w:uiPriority="47"/>
+    <w:lsdException w:name="Grid Table 3 Accent 3" w:uiPriority="48"/>
+    <w:lsdException w:name="Grid Table 4 Accent 3" w:uiPriority="49"/>
+    <w:lsdException w:name="Grid Table 5 Dark Accent 3" w:uiPriority="50"/>
+    <w:lsdException w:name="Grid Table 6 Colorful Accent 3" w:uiPriority="51"/>
+    <w:lsdException w:name="Grid Table 7 Colorful Accent 3" w:uiPriority="52"/>
+    <w:lsdException w:name="Grid Table 1 Light Accent 4" w:uiPriority="46"/>
+    <w:lsdException w:name="Grid Table 2 Accent 4" w:uiPriority="47"/>
+    <w:lsdException w:name="Grid Table 3 Accent 4" w:uiPriority="48"/>
+    <w:lsdException w:name="Grid Table 4 Accent 4" w:uiPriority="49"/>
+    <w:lsdException w:name="Grid Table 5 Dark Accent 4" w:uiPriority="50"/>
+    <w:lsdException w:name="Grid Table 6 Colorful Accent 4" w:uiPriority="51"/>
+    <w:lsdException w:name="Grid Table 7 Colorful Accent 4" w:uiPriority="52"/>
+    <w:lsdException w:name="Grid Table 1 Light Accent 5" w:uiPriority="46"/>
+    <w:lsdException w:name="Grid Table 2 Accent 5" w:uiPriority="47"/>
+    <w:lsdException w:name="Grid Table 3 Accent 5" w:uiPriority="48"/>
+    <w:lsdException w:name="Grid Table 4 Accent 5" w:uiPriority="49"/>
+    <w:lsdException w:name="Grid Table 5 Dark Accent 5" w:uiPriority="50"/>
+    <w:lsdException w:name="Grid Table 6 Colorful Accent 5" w:uiPriority="51"/>
+    <w:lsdException w:name="Grid Table 7 Colorful Accent 5" w:uiPriority="52"/>
+    <w:lsdException w:name="Grid Table 1 Light Accent 6" w:uiPriority="46"/>
+    <w:lsdException w:name="Grid Table 2 Accent 6" w:uiPriority="47"/>
+    <w:lsdException w:name="Grid Table 3 Accent 6" w:uiPriority="48"/>
+    <w:lsdException w:name="Grid Table 4 Accent 6" w:uiPriority="49"/>
+    <w:lsdException w:name="Grid Table 5 Dark Accent 6" w:uiPriority="50"/>
+    <w:lsdException w:name="Grid Table 6 Colorful Accent 6" w:uiPriority="51"/>
+    <w:lsdException w:name="Grid Table 7 Colorful Accent 6" w:uiPriority="52"/>
+    <w:lsdException w:name="List Table 1 Light" w:uiPriority="46"/>
+    <w:lsdException w:name="List Table 2" w:uiPriority="47"/>
+    <w:lsdException w:name="List Table 3" w:uiPriority="48"/>
+    <w:lsdException w:name="List Table 4" w:uiPriority="49"/>
+    <w:lsdException w:name="List Table 5 Dark" w:uiPriority="50"/>
+    <w:lsdException w:name="List Table 6 Colorful" w:uiPriority="51"/>
+    <w:lsdException w:name="List Table 7 Colorful" w:uiPriority="52"/>
+    <w:lsdException w:name="List Table 1 Light Accent 1" w:uiPriority="46"/>
+    <w:lsdException w:name="List Table 2 Accent 1" w:uiPriority="47"/>
+    <w:lsdException w:name="List Table 3 Accent 1" w:uiPriority="48"/>
+    <w:lsdException w:name="List Table 4 Accent 1" w:uiPriority="49"/>
+    <w:lsdException w:name="List Table 5 Dark Accent 1" w:uiPriority="50"/>
+    <w:lsdException w:name="List Table 6 Colorful Accent 1" w:uiPriority="51"/>
+    <w:lsdException w:name="List Table 7 Colorful Accent 1" w:uiPriority="52"/>
+    <w:lsdException w:name="List Table 1 Light Accent 2" w:uiPriority="46"/>
+    <w:lsdException w:name="List Table 2 Accent 2" w:uiPriority="47"/>
+    <w:lsdException w:name="List Table 3 Accent 2" w:uiPriority="48"/>
+    <w:lsdException w:name="List Table 4 Accent 2" w:uiPriority="49"/>
+    <w:lsdException w:name="List Table 5 Dark Accent 2" w:uiPriority="50"/>
+    <w:lsdException w:name="List Table 6 Colorful Accent 2" w:uiPriority="51"/>
+    <w:lsdException w:name="List Table 7 Colorful Accent 2" w:uiPriority="52"/>
+    <w:lsdException w:name="List Table 1 Light Accent 3" w:uiPriority="46"/>
+    <w:lsdException w:name="List Table 2 Accent 3" w:uiPriority="47"/>
+    <w:lsdException w:name="List Table 3 Accent 3" w:uiPriority="48"/>
+    <w:lsdException w:name="List Table 4 Accent 3" w:uiPriority="49"/>
+    <w:lsdException w:name="List Table 5 Dark Accent 3" w:uiPriority="50"/>
+    <w:lsdException w:name="List Table 6 Colorful Accent 3" w:uiPriority="51"/>
+    <w:lsdException w:name="List Table 7 Colorful Accent 3" w:uiPriority="52"/>
+    <w:lsdException w:name="List Table 1 Light Accent 4" w:uiPriority="46"/>
+    <w:lsdException w:name="List Table 2 Accent 4" w:uiPriority="47"/>
+    <w:lsdException w:name="List Table 3 Accent 4" w:uiPriority="48"/>
+    <w:lsdException w:name="List Table 4 Accent 4" w:uiPriority="49"/>
+    <w:lsdException w:name="List Table 5 Dark Accent 4" w:uiPriority="50"/>
+    <w:lsdException w:name="List Table 6 Colorful Accent 4" w:uiPriority="51"/>
+    <w:lsdException w:name="List Table 7 Colorful Accent 4" w:uiPriority="52"/>
+    <w:lsdException w:name="List Table 1 Light Accent 5" w:uiPriority="46"/>
+    <w:lsdException w:name="List Table 2 Accent 5" w:uiPriority="47"/>
+    <w:lsdException w:name="List Table 3 Accent 5" w:uiPriority="48"/>
+    <w:lsdException w:name="List Table 4 Accent 5" w:uiPriority="49"/>
+    <w:lsdException w:name="List Table 5 Dark Accent 5" w:uiPriority="50"/>
+    <w:lsdException w:name="List Table 6 Colorful Accent 5" w:uiPriority="51"/>
+    <w:lsdException w:name="List Table 7 Colorful Accent 5" w:uiPriority="52"/>
+    <w:lsdException w:name="List Table 1 Light Accent 6" w:uiPriority="46"/>
+    <w:lsdException w:name="List Table 2 Accent 6" w:uiPriority="47"/>
+    <w:lsdException w:name="List Table 3 Accent 6" w:uiPriority="48"/>
+    <w:lsdException w:name="List Table 4 Accent 6" w:uiPriority="49"/>
+    <w:lsdException w:name="List Table 5 Dark Accent 6" w:uiPriority="50"/>
+    <w:lsdException w:name="List Table 6 Colorful Accent 6" w:uiPriority="51"/>
+    <w:lsdException w:name="List Table 7 Colorful Accent 6" w:uiPriority="52"/>
   </w:latentStyles>
   <w:style w:type="paragraph" w:default="1" w:styleId="Normal">
     <w:name w:val="Normal"/>
@@ -5103,12 +4833,13 @@
       <w:lang w:val="en-US"/>
     </w:rPr>
   </w:style>
-  <w:style w:type="character" w:default="1" w:styleId="Tipodeletrapredefinidodopargrafo">
+  <w:style w:type="character" w:default="1" w:styleId="DefaultParagraphFont">
     <w:name w:val="Default Paragraph Font"/>
     <w:uiPriority w:val="1"/>
+    <w:semiHidden/>
     <w:unhideWhenUsed/>
   </w:style>
-  <w:style w:type="table" w:default="1" w:styleId="Tabelanormal">
+  <w:style w:type="table" w:default="1" w:styleId="TableNormal">
     <w:name w:val="Normal Table"/>
     <w:uiPriority w:val="99"/>
     <w:semiHidden/>
@@ -5123,15 +4854,15 @@
       </w:tblCellMar>
     </w:tblPr>
   </w:style>
-  <w:style w:type="numbering" w:default="1" w:styleId="Semlista">
+  <w:style w:type="numbering" w:default="1" w:styleId="NoList">
     <w:name w:val="No List"/>
     <w:uiPriority w:val="99"/>
     <w:semiHidden/>
     <w:unhideWhenUsed/>
   </w:style>
-  <w:style w:type="character" w:styleId="Hiperligao">
+  <w:style w:type="character" w:styleId="Hyperlink">
     <w:name w:val="Hyperlink"/>
-    <w:basedOn w:val="Tipodeletrapredefinidodopargrafo"/>
+    <w:basedOn w:val="DefaultParagraphFont"/>
     <w:uiPriority w:val="99"/>
     <w:semiHidden/>
     <w:unhideWhenUsed/>
@@ -5141,9 +4872,9 @@
       <w:u w:val="single"/>
     </w:rPr>
   </w:style>
-  <w:style w:type="character" w:styleId="Hiperligaovisitada">
+  <w:style w:type="character" w:styleId="FollowedHyperlink">
     <w:name w:val="FollowedHyperlink"/>
-    <w:basedOn w:val="Tipodeletrapredefinidodopargrafo"/>
+    <w:basedOn w:val="DefaultParagraphFont"/>
     <w:uiPriority w:val="99"/>
     <w:semiHidden/>
     <w:unhideWhenUsed/>
@@ -5153,10 +4884,10 @@
       <w:u w:val="single"/>
     </w:rPr>
   </w:style>
-  <w:style w:type="paragraph" w:styleId="Textodebalo">
+  <w:style w:type="paragraph" w:styleId="BalloonText">
     <w:name w:val="Balloon Text"/>
     <w:basedOn w:val="Normal"/>
-    <w:link w:val="TextodebaloCarcter"/>
+    <w:link w:val="BalloonTextChar"/>
     <w:uiPriority w:val="99"/>
     <w:semiHidden/>
     <w:unhideWhenUsed/>
@@ -5170,10 +4901,10 @@
       <w:szCs w:val="16"/>
     </w:rPr>
   </w:style>
-  <w:style w:type="character" w:customStyle="1" w:styleId="TextodebaloCarcter">
-    <w:name w:val="Texto de balão Carácter"/>
-    <w:basedOn w:val="Tipodeletrapredefinidodopargrafo"/>
-    <w:link w:val="Textodebalo"/>
+  <w:style w:type="character" w:customStyle="1" w:styleId="BalloonTextChar">
+    <w:name w:val="Balloon Text Char"/>
+    <w:basedOn w:val="DefaultParagraphFont"/>
+    <w:link w:val="BalloonText"/>
     <w:uiPriority w:val="99"/>
     <w:semiHidden/>
     <w:rsid w:val="008C0666"/>
@@ -5182,212 +4913,6 @@
       <w:sz w:val="16"/>
       <w:szCs w:val="16"/>
       <w:lang w:val="en-US"/>
-    </w:rPr>
-  </w:style>
-</w:styles>
-</file>
-
-<file path=word/stylesWithEffects.xml><?xml version="1.0" encoding="utf-8"?>
-<w:styles xmlns:wpc="http://schemas.microsoft.com/office/word/2010/wordprocessingCanvas" xmlns:mc="http://schemas.openxmlformats.org/markup-compatibility/2006" xmlns:o="urn:schemas-microsoft-com:office:office" xmlns:r="http://schemas.openxmlformats.org/officeDocument/2006/relationships" xmlns:m="http://schemas.openxmlformats.org/officeDocument/2006/math" xmlns:v="urn:schemas-microsoft-com:vml" xmlns:wp14="http://schemas.microsoft.com/office/word/2010/wordprocessingDrawing" xmlns:wp="http://schemas.openxmlformats.org/drawingml/2006/wordprocessingDrawing" xmlns:w10="urn:schemas-microsoft-com:office:word" xmlns:w="http://schemas.openxmlformats.org/wordprocessingml/2006/main" xmlns:w14="http://schemas.microsoft.com/office/word/2010/wordml" xmlns:wpg="http://schemas.microsoft.com/office/word/2010/wordprocessingGroup" xmlns:wpi="http://schemas.microsoft.com/office/word/2010/wordprocessingInk" xmlns:wne="http://schemas.microsoft.com/office/word/2006/wordml" xmlns:wps="http://schemas.microsoft.com/office/word/2010/wordprocessingShape" mc:Ignorable="w14 wp14">
-  <w:docDefaults>
-    <w:rPrDefault>
-      <w:rPr>
-        <w:rFonts w:asciiTheme="minorHAnsi" w:eastAsiaTheme="minorHAnsi" w:hAnsiTheme="minorHAnsi" w:cstheme="minorBidi"/>
-        <w:sz w:val="22"/>
-        <w:szCs w:val="22"/>
-        <w:lang w:val="pt-PT" w:eastAsia="en-US" w:bidi="ar-SA"/>
-      </w:rPr>
-    </w:rPrDefault>
-    <w:pPrDefault>
-      <w:pPr>
-        <w:spacing w:after="200" w:line="276" w:lineRule="auto"/>
-      </w:pPr>
-    </w:pPrDefault>
-  </w:docDefaults>
-  <w:latentStyles w:defLockedState="0" w:defUIPriority="99" w:defSemiHidden="1" w:defUnhideWhenUsed="1" w:defQFormat="0" w:count="267">
-    <w:lsdException w:name="Normal" w:semiHidden="0" w:uiPriority="0" w:unhideWhenUsed="0" w:qFormat="1"/>
-    <w:lsdException w:name="heading 1" w:semiHidden="0" w:uiPriority="9" w:unhideWhenUsed="0" w:qFormat="1"/>
-    <w:lsdException w:name="heading 2" w:uiPriority="9" w:qFormat="1"/>
-    <w:lsdException w:name="heading 3" w:uiPriority="9" w:qFormat="1"/>
-    <w:lsdException w:name="heading 4" w:uiPriority="9" w:qFormat="1"/>
-    <w:lsdException w:name="heading 5" w:uiPriority="9" w:qFormat="1"/>
-    <w:lsdException w:name="heading 6" w:uiPriority="9" w:qFormat="1"/>
-    <w:lsdException w:name="heading 7" w:uiPriority="9" w:qFormat="1"/>
-    <w:lsdException w:name="heading 8" w:uiPriority="9" w:qFormat="1"/>
-    <w:lsdException w:name="heading 9" w:uiPriority="9" w:qFormat="1"/>
-    <w:lsdException w:name="toc 1" w:uiPriority="39"/>
-    <w:lsdException w:name="toc 2" w:uiPriority="39"/>
-    <w:lsdException w:name="toc 3" w:uiPriority="39"/>
-    <w:lsdException w:name="toc 4" w:uiPriority="39"/>
-    <w:lsdException w:name="toc 5" w:uiPriority="39"/>
-    <w:lsdException w:name="toc 6" w:uiPriority="39"/>
-    <w:lsdException w:name="toc 7" w:uiPriority="39"/>
-    <w:lsdException w:name="toc 8" w:uiPriority="39"/>
-    <w:lsdException w:name="toc 9" w:uiPriority="39"/>
-    <w:lsdException w:name="caption" w:uiPriority="35" w:qFormat="1"/>
-    <w:lsdException w:name="Title" w:semiHidden="0" w:uiPriority="10" w:unhideWhenUsed="0" w:qFormat="1"/>
-    <w:lsdException w:name="Default Paragraph Font" w:uiPriority="1"/>
-    <w:lsdException w:name="Subtitle" w:semiHidden="0" w:uiPriority="11" w:unhideWhenUsed="0" w:qFormat="1"/>
-    <w:lsdException w:name="Strong" w:semiHidden="0" w:uiPriority="22" w:unhideWhenUsed="0" w:qFormat="1"/>
-    <w:lsdException w:name="Emphasis" w:semiHidden="0" w:uiPriority="20" w:unhideWhenUsed="0" w:qFormat="1"/>
-    <w:lsdException w:name="Table Grid" w:semiHidden="0" w:uiPriority="59" w:unhideWhenUsed="0"/>
-    <w:lsdException w:name="Placeholder Text" w:unhideWhenUsed="0"/>
-    <w:lsdException w:name="No Spacing" w:semiHidden="0" w:uiPriority="1" w:unhideWhenUsed="0" w:qFormat="1"/>
-    <w:lsdException w:name="Light Shading" w:semiHidden="0" w:uiPriority="60" w:unhideWhenUsed="0"/>
-    <w:lsdException w:name="Light List" w:semiHidden="0" w:uiPriority="61" w:unhideWhenUsed="0"/>
-    <w:lsdException w:name="Light Grid" w:semiHidden="0" w:uiPriority="62" w:unhideWhenUsed="0"/>
-    <w:lsdException w:name="Medium Shading 1" w:semiHidden="0" w:uiPriority="63" w:unhideWhenUsed="0"/>
-    <w:lsdException w:name="Medium Shading 2" w:semiHidden="0" w:uiPriority="64" w:unhideWhenUsed="0"/>
-    <w:lsdException w:name="Medium List 1" w:semiHidden="0" w:uiPriority="65" w:unhideWhenUsed="0"/>
-    <w:lsdException w:name="Medium List 2" w:semiHidden="0" w:uiPriority="66" w:unhideWhenUsed="0"/>
-    <w:lsdException w:name="Medium Grid 1" w:semiHidden="0" w:uiPriority="67" w:unhideWhenUsed="0"/>
-    <w:lsdException w:name="Medium Grid 2" w:semiHidden="0" w:uiPriority="68" w:unhideWhenUsed="0"/>
-    <w:lsdException w:name="Medium Grid 3" w:semiHidden="0" w:uiPriority="69" w:unhideWhenUsed="0"/>
-    <w:lsdException w:name="Dark List" w:semiHidden="0" w:uiPriority="70" w:unhideWhenUsed="0"/>
-    <w:lsdException w:name="Colorful Shading" w:semiHidden="0" w:uiPriority="71" w:unhideWhenUsed="0"/>
-    <w:lsdException w:name="Colorful List" w:semiHidden="0" w:uiPriority="72" w:unhideWhenUsed="0"/>
-    <w:lsdException w:name="Colorful Grid" w:semiHidden="0" w:uiPriority="73" w:unhideWhenUsed="0"/>
-    <w:lsdException w:name="Light Shading Accent 1" w:semiHidden="0" w:uiPriority="60" w:unhideWhenUsed="0"/>
-    <w:lsdException w:name="Light List Accent 1" w:semiHidden="0" w:uiPriority="61" w:unhideWhenUsed="0"/>
-    <w:lsdException w:name="Light Grid Accent 1" w:semiHidden="0" w:uiPriority="62" w:unhideWhenUsed="0"/>
-    <w:lsdException w:name="Medium Shading 1 Accent 1" w:semiHidden="0" w:uiPriority="63" w:unhideWhenUsed="0"/>
-    <w:lsdException w:name="Medium Shading 2 Accent 1" w:semiHidden="0" w:uiPriority="64" w:unhideWhenUsed="0"/>
-    <w:lsdException w:name="Medium List 1 Accent 1" w:semiHidden="0" w:uiPriority="65" w:unhideWhenUsed="0"/>
-    <w:lsdException w:name="Revision" w:unhideWhenUsed="0"/>
-    <w:lsdException w:name="List Paragraph" w:semiHidden="0" w:uiPriority="34" w:unhideWhenUsed="0" w:qFormat="1"/>
-    <w:lsdException w:name="Quote" w:semiHidden="0" w:uiPriority="29" w:unhideWhenUsed="0" w:qFormat="1"/>
-    <w:lsdException w:name="Intense Quote" w:semiHidden="0" w:uiPriority="30" w:unhideWhenUsed="0" w:qFormat="1"/>
-    <w:lsdException w:name="Medium List 2 Accent 1" w:semiHidden="0" w:uiPriority="66" w:unhideWhenUsed="0"/>
-    <w:lsdException w:name="Medium Grid 1 Accent 1" w:semiHidden="0" w:uiPriority="67" w:unhideWhenUsed="0"/>
-    <w:lsdException w:name="Medium Grid 2 Accent 1" w:semiHidden="0" w:uiPriority="68" w:unhideWhenUsed="0"/>
-    <w:lsdException w:name="Medium Grid 3 Accent 1" w:semiHidden="0" w:uiPriority="69" w:unhideWhenUsed="0"/>
-    <w:lsdException w:name="Dark List Accent 1" w:semiHidden="0" w:uiPriority="70" w:unhideWhenUsed="0"/>
-    <w:lsdException w:name="Colorful Shading Accent 1" w:semiHidden="0" w:uiPriority="71" w:unhideWhenUsed="0"/>
-    <w:lsdException w:name="Colorful List Accent 1" w:semiHidden="0" w:uiPriority="72" w:unhideWhenUsed="0"/>
-    <w:lsdException w:name="Colorful Grid Accent 1" w:semiHidden="0" w:uiPriority="73" w:unhideWhenUsed="0"/>
-    <w:lsdException w:name="Light Shading Accent 2" w:semiHidden="0" w:uiPriority="60" w:unhideWhenUsed="0"/>
-    <w:lsdException w:name="Light List Accent 2" w:semiHidden="0" w:uiPriority="61" w:unhideWhenUsed="0"/>
-    <w:lsdException w:name="Light Grid Accent 2" w:semiHidden="0" w:uiPriority="62" w:unhideWhenUsed="0"/>
-    <w:lsdException w:name="Medium Shading 1 Accent 2" w:semiHidden="0" w:uiPriority="63" w:unhideWhenUsed="0"/>
-    <w:lsdException w:name="Medium Shading 2 Accent 2" w:semiHidden="0" w:uiPriority="64" w:unhideWhenUsed="0"/>
-    <w:lsdException w:name="Medium List 1 Accent 2" w:semiHidden="0" w:uiPriority="65" w:unhideWhenUsed="0"/>
-    <w:lsdException w:name="Medium List 2 Accent 2" w:semiHidden="0" w:uiPriority="66" w:unhideWhenUsed="0"/>
-    <w:lsdException w:name="Medium Grid 1 Accent 2" w:semiHidden="0" w:uiPriority="67" w:unhideWhenUsed="0"/>
-    <w:lsdException w:name="Medium Grid 2 Accent 2" w:semiHidden="0" w:uiPriority="68" w:unhideWhenUsed="0"/>
-    <w:lsdException w:name="Medium Grid 3 Accent 2" w:semiHidden="0" w:uiPriority="69" w:unhideWhenUsed="0"/>
-    <w:lsdException w:name="Dark List Accent 2" w:semiHidden="0" w:uiPriority="70" w:unhideWhenUsed="0"/>
-    <w:lsdException w:name="Colorful Shading Accent 2" w:semiHidden="0" w:uiPriority="71" w:unhideWhenUsed="0"/>
-    <w:lsdException w:name="Colorful List Accent 2" w:semiHidden="0" w:uiPriority="72" w:unhideWhenUsed="0"/>
-    <w:lsdException w:name="Colorful Grid Accent 2" w:semiHidden="0" w:uiPriority="73" w:unhideWhenUsed="0"/>
-    <w:lsdException w:name="Light Shading Accent 3" w:semiHidden="0" w:uiPriority="60" w:unhideWhenUsed="0"/>
-    <w:lsdException w:name="Light List Accent 3" w:semiHidden="0" w:uiPriority="61" w:unhideWhenUsed="0"/>
-    <w:lsdException w:name="Light Grid Accent 3" w:semiHidden="0" w:uiPriority="62" w:unhideWhenUsed="0"/>
-    <w:lsdException w:name="Medium Shading 1 Accent 3" w:semiHidden="0" w:uiPriority="63" w:unhideWhenUsed="0"/>
-    <w:lsdException w:name="Medium Shading 2 Accent 3" w:semiHidden="0" w:uiPriority="64" w:unhideWhenUsed="0"/>
-    <w:lsdException w:name="Medium List 1 Accent 3" w:semiHidden="0" w:uiPriority="65" w:unhideWhenUsed="0"/>
-    <w:lsdException w:name="Medium List 2 Accent 3" w:semiHidden="0" w:uiPriority="66" w:unhideWhenUsed="0"/>
-    <w:lsdException w:name="Medium Grid 1 Accent 3" w:semiHidden="0" w:uiPriority="67" w:unhideWhenUsed="0"/>
-    <w:lsdException w:name="Medium Grid 2 Accent 3" w:semiHidden="0" w:uiPriority="68" w:unhideWhenUsed="0"/>
-    <w:lsdException w:name="Medium Grid 3 Accent 3" w:semiHidden="0" w:uiPriority="69" w:unhideWhenUsed="0"/>
-    <w:lsdException w:name="Dark List Accent 3" w:semiHidden="0" w:uiPriority="70" w:unhideWhenUsed="0"/>
-    <w:lsdException w:name="Colorful Shading Accent 3" w:semiHidden="0" w:uiPriority="71" w:unhideWhenUsed="0"/>
-    <w:lsdException w:name="Colorful List Accent 3" w:semiHidden="0" w:uiPriority="72" w:unhideWhenUsed="0"/>
-    <w:lsdException w:name="Colorful Grid Accent 3" w:semiHidden="0" w:uiPriority="73" w:unhideWhenUsed="0"/>
-    <w:lsdException w:name="Light Shading Accent 4" w:semiHidden="0" w:uiPriority="60" w:unhideWhenUsed="0"/>
-    <w:lsdException w:name="Light List Accent 4" w:semiHidden="0" w:uiPriority="61" w:unhideWhenUsed="0"/>
-    <w:lsdException w:name="Light Grid Accent 4" w:semiHidden="0" w:uiPriority="62" w:unhideWhenUsed="0"/>
-    <w:lsdException w:name="Medium Shading 1 Accent 4" w:semiHidden="0" w:uiPriority="63" w:unhideWhenUsed="0"/>
-    <w:lsdException w:name="Medium Shading 2 Accent 4" w:semiHidden="0" w:uiPriority="64" w:unhideWhenUsed="0"/>
-    <w:lsdException w:name="Medium List 1 Accent 4" w:semiHidden="0" w:uiPriority="65" w:unhideWhenUsed="0"/>
-    <w:lsdException w:name="Medium List 2 Accent 4" w:semiHidden="0" w:uiPriority="66" w:unhideWhenUsed="0"/>
-    <w:lsdException w:name="Medium Grid 1 Accent 4" w:semiHidden="0" w:uiPriority="67" w:unhideWhenUsed="0"/>
-    <w:lsdException w:name="Medium Grid 2 Accent 4" w:semiHidden="0" w:uiPriority="68" w:unhideWhenUsed="0"/>
-    <w:lsdException w:name="Medium Grid 3 Accent 4" w:semiHidden="0" w:uiPriority="69" w:unhideWhenUsed="0"/>
-    <w:lsdException w:name="Dark List Accent 4" w:semiHidden="0" w:uiPriority="70" w:unhideWhenUsed="0"/>
-    <w:lsdException w:name="Colorful Shading Accent 4" w:semiHidden="0" w:uiPriority="71" w:unhideWhenUsed="0"/>
-    <w:lsdException w:name="Colorful List Accent 4" w:semiHidden="0" w:uiPriority="72" w:unhideWhenUsed="0"/>
-    <w:lsdException w:name="Colorful Grid Accent 4" w:semiHidden="0" w:uiPriority="73" w:unhideWhenUsed="0"/>
-    <w:lsdException w:name="Light Shading Accent 5" w:semiHidden="0" w:uiPriority="60" w:unhideWhenUsed="0"/>
-    <w:lsdException w:name="Light List Accent 5" w:semiHidden="0" w:uiPriority="61" w:unhideWhenUsed="0"/>
-    <w:lsdException w:name="Light Grid Accent 5" w:semiHidden="0" w:uiPriority="62" w:unhideWhenUsed="0"/>
-    <w:lsdException w:name="Medium Shading 1 Accent 5" w:semiHidden="0" w:uiPriority="63" w:unhideWhenUsed="0"/>
-    <w:lsdException w:name="Medium Shading 2 Accent 5" w:semiHidden="0" w:uiPriority="64" w:unhideWhenUsed="0"/>
-    <w:lsdException w:name="Medium List 1 Accent 5" w:semiHidden="0" w:uiPriority="65" w:unhideWhenUsed="0"/>
-    <w:lsdException w:name="Medium List 2 Accent 5" w:semiHidden="0" w:uiPriority="66" w:unhideWhenUsed="0"/>
-    <w:lsdException w:name="Medium Grid 1 Accent 5" w:semiHidden="0" w:uiPriority="67" w:unhideWhenUsed="0"/>
-    <w:lsdException w:name="Medium Grid 2 Accent 5" w:semiHidden="0" w:uiPriority="68" w:unhideWhenUsed="0"/>
-    <w:lsdException w:name="Medium Grid 3 Accent 5" w:semiHidden="0" w:uiPriority="69" w:unhideWhenUsed="0"/>
-    <w:lsdException w:name="Dark List Accent 5" w:semiHidden="0" w:uiPriority="70" w:unhideWhenUsed="0"/>
-    <w:lsdException w:name="Colorful Shading Accent 5" w:semiHidden="0" w:uiPriority="71" w:unhideWhenUsed="0"/>
-    <w:lsdException w:name="Colorful List Accent 5" w:semiHidden="0" w:uiPriority="72" w:unhideWhenUsed="0"/>
-    <w:lsdException w:name="Colorful Grid Accent 5" w:semiHidden="0" w:uiPriority="73" w:unhideWhenUsed="0"/>
-    <w:lsdException w:name="Light Shading Accent 6" w:semiHidden="0" w:uiPriority="60" w:unhideWhenUsed="0"/>
-    <w:lsdException w:name="Light List Accent 6" w:semiHidden="0" w:uiPriority="61" w:unhideWhenUsed="0"/>
-    <w:lsdException w:name="Light Grid Accent 6" w:semiHidden="0" w:uiPriority="62" w:unhideWhenUsed="0"/>
-    <w:lsdException w:name="Medium Shading 1 Accent 6" w:semiHidden="0" w:uiPriority="63" w:unhideWhenUsed="0"/>
-    <w:lsdException w:name="Medium Shading 2 Accent 6" w:semiHidden="0" w:uiPriority="64" w:unhideWhenUsed="0"/>
-    <w:lsdException w:name="Medium List 1 Accent 6" w:semiHidden="0" w:uiPriority="65" w:unhideWhenUsed="0"/>
-    <w:lsdException w:name="Medium List 2 Accent 6" w:semiHidden="0" w:uiPriority="66" w:unhideWhenUsed="0"/>
-    <w:lsdException w:name="Medium Grid 1 Accent 6" w:semiHidden="0" w:uiPriority="67" w:unhideWhenUsed="0"/>
-    <w:lsdException w:name="Medium Grid 2 Accent 6" w:semiHidden="0" w:uiPriority="68" w:unhideWhenUsed="0"/>
-    <w:lsdException w:name="Medium Grid 3 Accent 6" w:semiHidden="0" w:uiPriority="69" w:unhideWhenUsed="0"/>
-    <w:lsdException w:name="Dark List Accent 6" w:semiHidden="0" w:uiPriority="70" w:unhideWhenUsed="0"/>
-    <w:lsdException w:name="Colorful Shading Accent 6" w:semiHidden="0" w:uiPriority="71" w:unhideWhenUsed="0"/>
-    <w:lsdException w:name="Colorful List Accent 6" w:semiHidden="0" w:uiPriority="72" w:unhideWhenUsed="0"/>
-    <w:lsdException w:name="Colorful Grid Accent 6" w:semiHidden="0" w:uiPriority="73" w:unhideWhenUsed="0"/>
-    <w:lsdException w:name="Subtle Emphasis" w:semiHidden="0" w:uiPriority="19" w:unhideWhenUsed="0" w:qFormat="1"/>
-    <w:lsdException w:name="Intense Emphasis" w:semiHidden="0" w:uiPriority="21" w:unhideWhenUsed="0" w:qFormat="1"/>
-    <w:lsdException w:name="Subtle Reference" w:semiHidden="0" w:uiPriority="31" w:unhideWhenUsed="0" w:qFormat="1"/>
-    <w:lsdException w:name="Intense Reference" w:semiHidden="0" w:uiPriority="32" w:unhideWhenUsed="0" w:qFormat="1"/>
-    <w:lsdException w:name="Book Title" w:semiHidden="0" w:uiPriority="33" w:unhideWhenUsed="0" w:qFormat="1"/>
-    <w:lsdException w:name="Bibliography" w:uiPriority="37"/>
-    <w:lsdException w:name="TOC Heading" w:uiPriority="39" w:qFormat="1"/>
-  </w:latentStyles>
-  <w:style w:type="paragraph" w:default="1" w:styleId="Normal">
-    <w:name w:val="Normal"/>
-    <w:qFormat/>
-    <w:rsid w:val="00D52007"/>
-    <w:rPr>
-      <w:lang w:val="en-US"/>
-    </w:rPr>
-  </w:style>
-  <w:style w:type="character" w:default="1" w:styleId="Tipodeletrapredefinidodopargrafo">
-    <w:name w:val="Default Paragraph Font"/>
-    <w:uiPriority w:val="1"/>
-    <w:semiHidden/>
-    <w:unhideWhenUsed/>
-  </w:style>
-  <w:style w:type="table" w:default="1" w:styleId="Tabelanormal">
-    <w:name w:val="Normal Table"/>
-    <w:uiPriority w:val="99"/>
-    <w:semiHidden/>
-    <w:unhideWhenUsed/>
-    <w:tblPr>
-      <w:tblInd w:w="0" w:type="dxa"/>
-      <w:tblCellMar>
-        <w:top w:w="0" w:type="dxa"/>
-        <w:left w:w="108" w:type="dxa"/>
-        <w:bottom w:w="0" w:type="dxa"/>
-        <w:right w:w="108" w:type="dxa"/>
-      </w:tblCellMar>
-    </w:tblPr>
-  </w:style>
-  <w:style w:type="numbering" w:default="1" w:styleId="Semlista">
-    <w:name w:val="No List"/>
-    <w:uiPriority w:val="99"/>
-    <w:semiHidden/>
-    <w:unhideWhenUsed/>
-  </w:style>
-  <w:style w:type="character" w:styleId="Hiperligao">
-    <w:name w:val="Hyperlink"/>
-    <w:basedOn w:val="Tipodeletrapredefinidodopargrafo"/>
-    <w:uiPriority w:val="99"/>
-    <w:semiHidden/>
-    <w:unhideWhenUsed/>
-    <w:rsid w:val="00640A59"/>
-    <w:rPr>
-      <w:color w:val="0000FF"/>
-      <w:u w:val="single"/>
     </w:rPr>
   </w:style>
 </w:styles>

</xml_diff>